<commit_message>
added supinfo v3 and ms v4 for review by clint
</commit_message>
<xml_diff>
--- a/manuscript/versions/Chapter2-manuscriptV4.docx
+++ b/manuscript/versions/Chapter2-manuscriptV4.docx
@@ -110,7 +110,7 @@
       </w:r>
     </w:p>
     <w:bookmarkEnd w:id="20"/>
-    <w:bookmarkStart w:id="21" w:name="introduction"/>
+    <w:bookmarkStart w:id="22" w:name="introduction"/>
     <w:p>
       <w:pPr>
         <w:pStyle w:val="Heading1"/>
@@ -385,13 +385,13 @@
         <w:pStyle w:val="BodyText"/>
       </w:pPr>
       <w:r>
-        <w:t xml:space="preserve">The integration of individual behavioural variation in the study of predator-prey interactions has gained traction in recent years, with empirical studies revealing important consequences for habitat use, functional responses, prey choice, and foraging rate</w:t>
-      </w:r>
-      <w:r>
-        <w:t xml:space="preserve"> </w:t>
-      </w:r>
-      <w:r>
-        <w:t xml:space="preserve">(Kobler</w:t>
+        <w:t xml:space="preserve">The development of foraging tactics is crucial for young predators to reach adulthood and survive</w:t>
+      </w:r>
+      <w:r>
+        <w:t xml:space="preserve"> </w:t>
+      </w:r>
+      <w:r>
+        <w:t xml:space="preserve">(Phillips</w:t>
       </w:r>
       <w:r>
         <w:t xml:space="preserve"> </w:t>
@@ -407,16 +407,7 @@
         <w:t xml:space="preserve"> </w:t>
       </w:r>
       <w:r>
-        <w:t xml:space="preserve">2009; Patrick &amp; Weimerskirch 2014b; Toscano &amp; Griffen 2014; Matsumura &amp; Miyatake 2022)</w:t>
-      </w:r>
-      <w:r>
-        <w:t xml:space="preserve">. However, an important and recurring challenge impeding research on predator-prey behavioural interactions, at the individual level, is the need to collect data simultaneously on both the predator and prey. We recently demonstrated with behavioural data from an online predator-prey videogame that virtual systems can overcome this challenge and help uncovering the mechanisms that shape predator-prey interactions</w:t>
-      </w:r>
-      <w:r>
-        <w:t xml:space="preserve"> </w:t>
-      </w:r>
-      <w:r>
-        <w:t xml:space="preserve">(Fraser Franco</w:t>
+        <w:t xml:space="preserve">2017; Heithaus</w:t>
       </w:r>
       <w:r>
         <w:t xml:space="preserve"> </w:t>
@@ -432,46 +423,16 @@
         <w:t xml:space="preserve"> </w:t>
       </w:r>
       <w:r>
-        <w:t xml:space="preserve">2022)</w:t>
-      </w:r>
-      <w:r>
-        <w:t xml:space="preserve">. For instance, we found that the classical locomotor crossover hypothesis</w:t>
-      </w:r>
-      <w:r>
-        <w:t xml:space="preserve"> </w:t>
-      </w:r>
-      <w:r>
-        <w:t xml:space="preserve">(Huey &amp; Pianka 1981)</w:t>
-      </w:r>
-      <w:r>
-        <w:t xml:space="preserve"> </w:t>
-      </w:r>
-      <w:r>
-        <w:t xml:space="preserve">applied only for cursorial hunters</w:t>
-      </w:r>
-      <w:r>
-        <w:t xml:space="preserve"> </w:t>
-      </w:r>
-      <w:r>
-        <w:t xml:space="preserve">(see also: Matsumura &amp; Miyatake 2022)</w:t>
-      </w:r>
-      <w:r>
-        <w:t xml:space="preserve">, suggesting that virtual systems could be useful in identifying general ecological patterns, which might in turn help to advance the current gaps in predator-prey research. Other studies on virtual predator-prey systems show that predation regimes can drive individual variation in risk perception</w:t>
-      </w:r>
-      <w:r>
-        <w:t xml:space="preserve"> </w:t>
-      </w:r>
-      <w:r>
-        <w:t xml:space="preserve">(Beauchamp 2020)</w:t>
-      </w:r>
-      <w:r>
-        <w:t xml:space="preserve">, that familiarity between prey has a positive indirect effect on survival</w:t>
-      </w:r>
-      <w:r>
-        <w:t xml:space="preserve"> </w:t>
-      </w:r>
-      <w:r>
-        <w:t xml:space="preserve">(Céré</w:t>
+        <w:t xml:space="preserve">2018)</w:t>
+      </w:r>
+      <w:r>
+        <w:t xml:space="preserve">. Theory predicts that foraging specialization may emerge via learning, limitations in memorizing multiple complex hunting skills, and expertise</w:t>
+      </w:r>
+      <w:r>
+        <w:t xml:space="preserve"> </w:t>
+      </w:r>
+      <w:r>
+        <w:t xml:space="preserve">(Tinker</w:t>
       </w:r>
       <w:r>
         <w:t xml:space="preserve"> </w:t>
@@ -487,10 +448,104 @@
         <w:t xml:space="preserve"> </w:t>
       </w:r>
       <w:r>
-        <w:t xml:space="preserve">2021)</w:t>
-      </w:r>
-      <w:r>
-        <w:t xml:space="preserve">, and that prey face contrasting natural and social selection regimes (Santostefano et al. in prep). Because virtual predator-prey systems generate large volumes of data on interacting players throughout their lifetime in the game, they offer the opportunity to tackle fundamental questions about the role of experience and prey behaviour on individual predator foraging specialization along with its potential fitness consequences.</w:t>
+        <w:t xml:space="preserve">2009; Dukas 2019)</w:t>
+      </w:r>
+      <w:r>
+        <w:t xml:space="preserve">.</w:t>
+      </w:r>
+      <w:r>
+        <w:t xml:space="preserve"> </w:t>
+      </w:r>
+      <w:r>
+        <w:t xml:space="preserve">Dukas (2019)</w:t>
+      </w:r>
+      <w:r>
+        <w:t xml:space="preserve"> </w:t>
+      </w:r>
+      <w:r>
+        <w:t xml:space="preserve">defines expertise as the characteristics, skills, and knowledge allowing individuals with extensive experience to outperform novices on complex tasks. This body of work suggests that the development of expertise through extensive practice is an optimizing process that promotes foraging specialization. Empirical studies on human and non-human hunters show that experience optimizes the efficiency (e.g. search and handling times, return rates) of their foraging tactics potentially via associative images or reliance on prey and environmental cues</w:t>
+      </w:r>
+      <w:r>
+        <w:t xml:space="preserve"> </w:t>
+      </w:r>
+      <w:r>
+        <w:t xml:space="preserve">(Edwards &amp; Jackson 1994; Morse 2000; MacDonald 2007; Reid</w:t>
+      </w:r>
+      <w:r>
+        <w:t xml:space="preserve"> </w:t>
+      </w:r>
+      <w:r>
+        <w:rPr>
+          <w:iCs/>
+          <w:i/>
+        </w:rPr>
+        <w:t xml:space="preserve">et al.</w:t>
+      </w:r>
+      <w:r>
+        <w:t xml:space="preserve"> </w:t>
+      </w:r>
+      <w:r>
+        <w:t xml:space="preserve">2010; Wilson-Rankin 2015)</w:t>
+      </w:r>
+      <w:r>
+        <w:t xml:space="preserve">. Such optimization may thus reinforce the use of the same tactic (i.e. specialization) if its success is constant each time a prey is encountered. It may also be costly to attempt different hunting tactics by trial and error when prey are scarce or highly unpredictable</w:t>
+      </w:r>
+      <w:r>
+        <w:t xml:space="preserve"> </w:t>
+      </w:r>
+      <w:r>
+        <w:t xml:space="preserve">(Dukas 1998; Estes</w:t>
+      </w:r>
+      <w:r>
+        <w:t xml:space="preserve"> </w:t>
+      </w:r>
+      <w:r>
+        <w:rPr>
+          <w:iCs/>
+          <w:i/>
+        </w:rPr>
+        <w:t xml:space="preserve">et al.</w:t>
+      </w:r>
+      <w:r>
+        <w:t xml:space="preserve"> </w:t>
+      </w:r>
+      <w:r>
+        <w:t xml:space="preserve">2003; Mery &amp; Burns 2010)</w:t>
+      </w:r>
+      <w:r>
+        <w:t xml:space="preserve">. An alternative mechanism is that the costs/risks faced by hunters when switching foraging tactics may be offset by gaining experience and information on their prey, leading to increased individual foraging flexibility [</w:t>
+      </w:r>
+      <w:r>
+        <w:t xml:space="preserve">Ishii &amp; Shimada (2010)</w:t>
+      </w:r>
+      <w:r>
+        <w:t xml:space="preserve">;</w:t>
+      </w:r>
+      <w:r>
+        <w:t xml:space="preserve">Mery &amp; Burns (2010)</w:t>
+      </w:r>
+      <w:r>
+        <w:t xml:space="preserve">;</w:t>
+      </w:r>
+      <w:hyperlink r:id="rId21">
+        <w:r>
+          <w:rPr>
+            <w:rStyle w:val="Hyperlink"/>
+          </w:rPr>
+          <w:t xml:space="preserve">Kelley.Magurran2011;@Snell-Rood2013</w:t>
+        </w:r>
+      </w:hyperlink>
+      <w:r>
+        <w:t xml:space="preserve">]. To develop proper responses to fluctuating resources, individuals would need to sample their environment broadly during an extensive period of time, followed by higher performance at later stages of development</w:t>
+      </w:r>
+      <w:r>
+        <w:t xml:space="preserve"> </w:t>
+      </w:r>
+      <w:r>
+        <w:t xml:space="preserve">(reviewed in Snell-Rood 2013)</w:t>
+      </w:r>
+      <w:r>
+        <w:t xml:space="preserve">. However, individuals may differ in the challenges that they face during their lifetime, which could lead to both mechanisms operating at the same time within a predator population.</w:t>
       </w:r>
     </w:p>
     <w:p>
@@ -498,13 +553,13 @@
         <w:pStyle w:val="BodyText"/>
       </w:pPr>
       <w:r>
-        <w:t xml:space="preserve">The development of foraging tactics is crucial for young predators to reach adulthood and survive</w:t>
-      </w:r>
-      <w:r>
-        <w:t xml:space="preserve"> </w:t>
-      </w:r>
-      <w:r>
-        <w:t xml:space="preserve">(Phillips</w:t>
+        <w:t xml:space="preserve">There is currently a lack of consensus on the fitness advantages of specialized vs flexible foraging. Importantly, we have limited information on the ecological contexts - except for competition - that favour specialization over flexibility. This is reflected in the literature showing contrasting results in the links between specialization and fitness. For instance, some studies report increasing benefits of specialization</w:t>
+      </w:r>
+      <w:r>
+        <w:t xml:space="preserve"> </w:t>
+      </w:r>
+      <w:r>
+        <w:t xml:space="preserve">(Patrick &amp; Weimerskirch 2014a; van den Bosch</w:t>
       </w:r>
       <w:r>
         <w:t xml:space="preserve"> </w:t>
@@ -520,7 +575,16 @@
         <w:t xml:space="preserve"> </w:t>
       </w:r>
       <w:r>
-        <w:t xml:space="preserve">2017; Heithaus</w:t>
+        <w:t xml:space="preserve">2019)</w:t>
+      </w:r>
+      <w:r>
+        <w:t xml:space="preserve">, some report that flexible foraging has greater benefits</w:t>
+      </w:r>
+      <w:r>
+        <w:t xml:space="preserve"> </w:t>
+      </w:r>
+      <w:r>
+        <w:t xml:space="preserve">(Paull</w:t>
       </w:r>
       <w:r>
         <w:t xml:space="preserve"> </w:t>
@@ -536,16 +600,7 @@
         <w:t xml:space="preserve"> </w:t>
       </w:r>
       <w:r>
-        <w:t xml:space="preserve">2018)</w:t>
-      </w:r>
-      <w:r>
-        <w:t xml:space="preserve">. Theory predicts that foraging specialization may emerge via learning, limitations in memorizing multiple complex hunting skills, and expertise</w:t>
-      </w:r>
-      <w:r>
-        <w:t xml:space="preserve"> </w:t>
-      </w:r>
-      <w:r>
-        <w:t xml:space="preserve">(Tinker</w:t>
+        <w:t xml:space="preserve">2012; Manlick</w:t>
       </w:r>
       <w:r>
         <w:t xml:space="preserve"> </w:t>
@@ -561,28 +616,16 @@
         <w:t xml:space="preserve"> </w:t>
       </w:r>
       <w:r>
-        <w:t xml:space="preserve">2009; Dukas 2019)</w:t>
-      </w:r>
-      <w:r>
-        <w:t xml:space="preserve">.</w:t>
-      </w:r>
-      <w:r>
-        <w:t xml:space="preserve"> </w:t>
-      </w:r>
-      <w:r>
-        <w:t xml:space="preserve">Dukas (2019)</w:t>
-      </w:r>
-      <w:r>
-        <w:t xml:space="preserve"> </w:t>
-      </w:r>
-      <w:r>
-        <w:t xml:space="preserve">defines expertise as the characteristics, skills, and knowledge allowing individuals with extensive experience to outperform novices on complex tasks. This body of work suggests that the development of expertise is an optimizing process that promotes foraging specialization. Empirical studies on human and non-human hunters show that experience optimizes the efficiency (e.g. search and handling times, return rates) of their foraging tactics potentially via associative images or reliance on prey and environmental cues</w:t>
-      </w:r>
-      <w:r>
-        <w:t xml:space="preserve"> </w:t>
-      </w:r>
-      <w:r>
-        <w:t xml:space="preserve">(Edwards &amp; Jackson 1994; Morse 2000; MacDonald 2007; Reid</w:t>
+        <w:t xml:space="preserve">2021)</w:t>
+      </w:r>
+      <w:r>
+        <w:t xml:space="preserve">, and others find equal benefits depending on timescales</w:t>
+      </w:r>
+      <w:r>
+        <w:t xml:space="preserve"> </w:t>
+      </w:r>
+      <w:r>
+        <w:t xml:space="preserve">(Woo</w:t>
       </w:r>
       <w:r>
         <w:t xml:space="preserve"> </w:t>
@@ -598,16 +641,7 @@
         <w:t xml:space="preserve"> </w:t>
       </w:r>
       <w:r>
-        <w:t xml:space="preserve">2010; Wilson-Rankin 2015)</w:t>
-      </w:r>
-      <w:r>
-        <w:t xml:space="preserve">. Such optimization may thus reinforce the use of the same tactic (i.e. specialization) if its success is constant each time a prey is encountered. It may also be costly to attempt different hunting tactics by trial and error when prey are scarce or highly unpredictable</w:t>
-      </w:r>
-      <w:r>
-        <w:t xml:space="preserve"> </w:t>
-      </w:r>
-      <w:r>
-        <w:t xml:space="preserve">(Dukas 1998; Estes</w:t>
+        <w:t xml:space="preserve">2008; Potier</w:t>
       </w:r>
       <w:r>
         <w:t xml:space="preserve"> </w:t>
@@ -623,28 +657,140 @@
         <w:t xml:space="preserve"> </w:t>
       </w:r>
       <w:r>
-        <w:t xml:space="preserve">2003; Mery &amp; Burns 2010)</w:t>
-      </w:r>
-      <w:r>
-        <w:t xml:space="preserve">. An alternative mechanism is that the costs/risks faced by hunters when switching foraging tactics may be offset by gaining experience and information on their prey, leading to increased individual foraging flexibility</w:t>
-      </w:r>
-      <w:r>
-        <w:t xml:space="preserve"> </w:t>
-      </w:r>
-      <w:r>
-        <w:t xml:space="preserve">(Ishii &amp; Shimada 2010; Mery &amp; Burns 2010; Snell-Rood 2013)</w:t>
-      </w:r>
-      <w:r>
-        <w:t xml:space="preserve">. To develop proper responses to fluctuating resources, individuals would need to sample their environment broadly during an extensive period of time, followed by higher performance at later stages of development</w:t>
-      </w:r>
-      <w:r>
-        <w:t xml:space="preserve"> </w:t>
-      </w:r>
-      <w:r>
-        <w:t xml:space="preserve">(reviewed in Snell-Rood 2013)</w:t>
-      </w:r>
-      <w:r>
-        <w:t xml:space="preserve">. However, individuals may face different challenges during their lifetime, which could lead to both mechanisms operating at the same time within a population.</w:t>
+        <w:t xml:space="preserve">2015)</w:t>
+      </w:r>
+      <w:r>
+        <w:t xml:space="preserve">. While quantifying the fitness consequences of specialization is a daunting task, in predator-prey systems, some clues indicate that fluctuations in the predictability of prey encounters throughout a predator’s lifetime may be a key factor</w:t>
+      </w:r>
+      <w:r>
+        <w:t xml:space="preserve"> </w:t>
+      </w:r>
+      <w:r>
+        <w:t xml:space="preserve">(Weimerskirch 2007; Woo</w:t>
+      </w:r>
+      <w:r>
+        <w:t xml:space="preserve"> </w:t>
+      </w:r>
+      <w:r>
+        <w:rPr>
+          <w:iCs/>
+          <w:i/>
+        </w:rPr>
+        <w:t xml:space="preserve">et al.</w:t>
+      </w:r>
+      <w:r>
+        <w:t xml:space="preserve"> </w:t>
+      </w:r>
+      <w:r>
+        <w:t xml:space="preserve">2008; Chang</w:t>
+      </w:r>
+      <w:r>
+        <w:t xml:space="preserve"> </w:t>
+      </w:r>
+      <w:r>
+        <w:rPr>
+          <w:iCs/>
+          <w:i/>
+        </w:rPr>
+        <w:t xml:space="preserve">et al.</w:t>
+      </w:r>
+      <w:r>
+        <w:t xml:space="preserve"> </w:t>
+      </w:r>
+      <w:r>
+        <w:t xml:space="preserve">2017; Phillips</w:t>
+      </w:r>
+      <w:r>
+        <w:t xml:space="preserve"> </w:t>
+      </w:r>
+      <w:r>
+        <w:rPr>
+          <w:iCs/>
+          <w:i/>
+        </w:rPr>
+        <w:t xml:space="preserve">et al.</w:t>
+      </w:r>
+      <w:r>
+        <w:t xml:space="preserve"> </w:t>
+      </w:r>
+      <w:r>
+        <w:t xml:space="preserve">2017; Courbin</w:t>
+      </w:r>
+      <w:r>
+        <w:t xml:space="preserve"> </w:t>
+      </w:r>
+      <w:r>
+        <w:rPr>
+          <w:iCs/>
+          <w:i/>
+        </w:rPr>
+        <w:t xml:space="preserve">et al.</w:t>
+      </w:r>
+      <w:r>
+        <w:t xml:space="preserve"> </w:t>
+      </w:r>
+      <w:r>
+        <w:t xml:space="preserve">2018)</w:t>
+      </w:r>
+      <w:r>
+        <w:t xml:space="preserve">. The resource-predictability hypothesis argues that when resources are predictable, individual specialists should have higher delivery rates by reducing the energy and time required to search for and handle prey. In contrast, individual generalists should benefit when resources fluctuate, as fine adjustments to resources are key for a predator’s success and survival</w:t>
+      </w:r>
+      <w:r>
+        <w:t xml:space="preserve"> </w:t>
+      </w:r>
+      <w:r>
+        <w:t xml:space="preserve">(Karkarey</w:t>
+      </w:r>
+      <w:r>
+        <w:t xml:space="preserve"> </w:t>
+      </w:r>
+      <w:r>
+        <w:rPr>
+          <w:iCs/>
+          <w:i/>
+        </w:rPr>
+        <w:t xml:space="preserve">et al.</w:t>
+      </w:r>
+      <w:r>
+        <w:t xml:space="preserve"> </w:t>
+      </w:r>
+      <w:r>
+        <w:t xml:space="preserve">2017; Holm</w:t>
+      </w:r>
+      <w:r>
+        <w:t xml:space="preserve"> </w:t>
+      </w:r>
+      <w:r>
+        <w:rPr>
+          <w:iCs/>
+          <w:i/>
+        </w:rPr>
+        <w:t xml:space="preserve">et al.</w:t>
+      </w:r>
+      <w:r>
+        <w:t xml:space="preserve"> </w:t>
+      </w:r>
+      <w:r>
+        <w:t xml:space="preserve">2019; Santoro</w:t>
+      </w:r>
+      <w:r>
+        <w:t xml:space="preserve"> </w:t>
+      </w:r>
+      <w:r>
+        <w:rPr>
+          <w:iCs/>
+          <w:i/>
+        </w:rPr>
+        <w:t xml:space="preserve">et al.</w:t>
+      </w:r>
+      <w:r>
+        <w:t xml:space="preserve"> </w:t>
+      </w:r>
+      <w:r>
+        <w:t xml:space="preserve">2019)</w:t>
+      </w:r>
+      <w:r>
+        <w:t xml:space="preserve">. This hypothesis has, however, not been tested in systems where behavioural interactions are simultaneously monitored between predator and prey individuals. Thus, uncovering the mechanisms shaping direct predator-prey interactions would enable researchers to better predict the behavioural decisions that predators take when they are hunting.</w:t>
       </w:r>
     </w:p>
     <w:p>
@@ -652,13 +798,13 @@
         <w:pStyle w:val="BodyText"/>
       </w:pPr>
       <w:r>
-        <w:t xml:space="preserve">There is currently a lack of consensus on the fitness advantages of specialized vs flexible foraging. Importantly, we have limited information on the ecological contexts - except for competition - that favour specialization over flexibility. This is reflected in the literature showing contrasting results in the links between specialization and fitness. For instance, some studies report increasing benefits of specialization</w:t>
-      </w:r>
-      <w:r>
-        <w:t xml:space="preserve"> </w:t>
-      </w:r>
-      <w:r>
-        <w:t xml:space="preserve">(Patrick &amp; Weimerskirch 2014a; van den Bosch</w:t>
+        <w:t xml:space="preserve">The integration of individual behavioural variation in the study of predator-prey interactions has gained traction in recent years, with empirical studies revealing important consequences for habitat use, functional responses, prey choice, and foraging rate</w:t>
+      </w:r>
+      <w:r>
+        <w:t xml:space="preserve"> </w:t>
+      </w:r>
+      <w:r>
+        <w:t xml:space="preserve">(Kobler</w:t>
       </w:r>
       <w:r>
         <w:t xml:space="preserve"> </w:t>
@@ -674,16 +820,16 @@
         <w:t xml:space="preserve"> </w:t>
       </w:r>
       <w:r>
-        <w:t xml:space="preserve">2019)</w:t>
-      </w:r>
-      <w:r>
-        <w:t xml:space="preserve">, some report that flexible foraging has greater benefits</w:t>
-      </w:r>
-      <w:r>
-        <w:t xml:space="preserve"> </w:t>
-      </w:r>
-      <w:r>
-        <w:t xml:space="preserve">(Paull</w:t>
+        <w:t xml:space="preserve">2009; Patrick &amp; Weimerskirch 2014b; Toscano &amp; Griffen 2014; Matsumura &amp; Miyatake 2022)</w:t>
+      </w:r>
+      <w:r>
+        <w:t xml:space="preserve">. However, an important and recurring challenge impeding research on predator-prey behavioural interactions, at the individual level, is the need to collect data simultaneously on both the predator and prey. We recently demonstrated with behavioural data from an online predator-prey videogame that virtual systems can overcome this challenge and help uncovering the mechanisms that shape predator-prey interactions</w:t>
+      </w:r>
+      <w:r>
+        <w:t xml:space="preserve"> </w:t>
+      </w:r>
+      <w:r>
+        <w:t xml:space="preserve">(Fraser Franco</w:t>
       </w:r>
       <w:r>
         <w:t xml:space="preserve"> </w:t>
@@ -699,7 +845,46 @@
         <w:t xml:space="preserve"> </w:t>
       </w:r>
       <w:r>
-        <w:t xml:space="preserve">2012; Manlick</w:t>
+        <w:t xml:space="preserve">2022)</w:t>
+      </w:r>
+      <w:r>
+        <w:t xml:space="preserve">. For instance, we found that the classical locomotor crossover hypothesis</w:t>
+      </w:r>
+      <w:r>
+        <w:t xml:space="preserve"> </w:t>
+      </w:r>
+      <w:r>
+        <w:t xml:space="preserve">(Huey &amp; Pianka 1981)</w:t>
+      </w:r>
+      <w:r>
+        <w:t xml:space="preserve"> </w:t>
+      </w:r>
+      <w:r>
+        <w:t xml:space="preserve">applied only for cursorial hunters</w:t>
+      </w:r>
+      <w:r>
+        <w:t xml:space="preserve"> </w:t>
+      </w:r>
+      <w:r>
+        <w:t xml:space="preserve">(see also: Matsumura &amp; Miyatake 2022)</w:t>
+      </w:r>
+      <w:r>
+        <w:t xml:space="preserve">, suggesting that virtual systems could be useful in identifying general ecological patterns, which might in turn help to advance the current gaps in predator-prey research. Other studies on virtual predator-prey systems show that predation regimes can drive individual variation in risk perception</w:t>
+      </w:r>
+      <w:r>
+        <w:t xml:space="preserve"> </w:t>
+      </w:r>
+      <w:r>
+        <w:t xml:space="preserve">(Beauchamp 2020)</w:t>
+      </w:r>
+      <w:r>
+        <w:t xml:space="preserve">, that familiarity between prey has a positive indirect effect on survival</w:t>
+      </w:r>
+      <w:r>
+        <w:t xml:space="preserve"> </w:t>
+      </w:r>
+      <w:r>
+        <w:t xml:space="preserve">(Céré</w:t>
       </w:r>
       <w:r>
         <w:t xml:space="preserve"> </w:t>
@@ -718,13 +903,63 @@
         <w:t xml:space="preserve">2021)</w:t>
       </w:r>
       <w:r>
-        <w:t xml:space="preserve">, and others find equal benefits depending on timescales</w:t>
-      </w:r>
-      <w:r>
-        <w:t xml:space="preserve"> </w:t>
-      </w:r>
-      <w:r>
-        <w:t xml:space="preserve">(Woo</w:t>
+        <w:t xml:space="preserve">, and that prey face contrasting natural and social selection regimes (Santostefano et al. in prep). Because virtual predator-prey systems generate large volumes of data on interacting players throughout their lifetime in the game, they offer the opportunity to tackle fundamental questions about the role of experience and prey behaviour on individual predator foraging specialization along with its potential fitness consequences.</w:t>
+      </w:r>
+    </w:p>
+    <w:p>
+      <w:pPr>
+        <w:pStyle w:val="BodyText"/>
+      </w:pPr>
+      <w:r>
+        <w:t xml:space="preserve">In this study, we test how hunting experience shapes predator foraging specialization using individual behavioural data from players in the online videogame</w:t>
+      </w:r>
+      <w:r>
+        <w:t xml:space="preserve"> </w:t>
+      </w:r>
+      <w:r>
+        <w:rPr>
+          <w:iCs/>
+          <w:i/>
+        </w:rPr>
+        <w:t xml:space="preserve">Dead by Daylight</w:t>
+      </w:r>
+      <w:r>
+        <w:t xml:space="preserve"> </w:t>
+      </w:r>
+      <w:r>
+        <w:t xml:space="preserve">(</w:t>
+      </w:r>
+      <w:r>
+        <w:rPr>
+          <w:iCs/>
+          <w:i/>
+        </w:rPr>
+        <w:t xml:space="preserve">DBD</w:t>
+      </w:r>
+      <w:r>
+        <w:t xml:space="preserve">).</w:t>
+      </w:r>
+      <w:r>
+        <w:t xml:space="preserve"> </w:t>
+      </w:r>
+      <w:r>
+        <w:rPr>
+          <w:iCs/>
+          <w:i/>
+        </w:rPr>
+        <w:t xml:space="preserve">DBD</w:t>
+      </w:r>
+      <w:r>
+        <w:t xml:space="preserve"> </w:t>
+      </w:r>
+      <w:r>
+        <w:t xml:space="preserve">simulates a direct predator-prey interaction, where one predator player hunts four prey players in different virtual environments. The data grants a high degree of precision on the behavioural interaction, as the behaviour of both the predator and the four prey is monitored simultaneously in each trial. First, we investigate how predators develop their individual hunting expertise. We hypothesize that predators should differ in the development of their expertise, partly because they encounter varying levels of difficulty with the prey that they pursue. For example, a predator may face greater difficulty than other individuals if it more often encountered prey that were elusive</w:t>
+      </w:r>
+      <w:r>
+        <w:t xml:space="preserve"> </w:t>
+      </w:r>
+      <w:r>
+        <w:t xml:space="preserve">(Fraser Franco</w:t>
       </w:r>
       <w:r>
         <w:t xml:space="preserve"> </w:t>
@@ -740,7 +975,58 @@
         <w:t xml:space="preserve"> </w:t>
       </w:r>
       <w:r>
-        <w:t xml:space="preserve">2008; Potier</w:t>
+        <w:t xml:space="preserve">2022)</w:t>
+      </w:r>
+      <w:r>
+        <w:t xml:space="preserve">. Second, we test the hypothesis that experience will shape foraging specialization. If experience reduces the costs of switching between hunting tactics, we predict that the predator population should become more flexible. Alternatively, if experience enables the refinement of the hunting tactics, then the predator population may instead specialize. Otherwise, if both mechanisms operate at the same time, then we should see no change with experience at the population level, but differences in specialization among individuals should increase. Third, we evaluate how predator foraging specialization emerges from behavioural interactions with prey. Whether predators specialize or not with experience should depend on the behaviour of their prey. We expect that predators that experienced more predictable encounters with their prey will specialize, while predators that experienced unpredictable encounters with their prey should adopt a flexible hunting strategy. If we detect such prey-dependent fine-tuning, then specialist and flexible hunters should attain equal success.</w:t>
+      </w:r>
+    </w:p>
+    <w:p>
+      <w:r>
+        <w:br w:type="page"/>
+      </w:r>
+    </w:p>
+    <w:bookmarkEnd w:id="22"/>
+    <w:bookmarkStart w:id="35" w:name="materials-and-methods"/>
+    <w:p>
+      <w:pPr>
+        <w:pStyle w:val="Heading1"/>
+      </w:pPr>
+      <w:r>
+        <w:t xml:space="preserve">MATERIALS AND METHODS</w:t>
+      </w:r>
+    </w:p>
+    <w:bookmarkStart w:id="23" w:name="study-system"/>
+    <w:p>
+      <w:pPr>
+        <w:pStyle w:val="Heading2"/>
+      </w:pPr>
+      <w:r>
+        <w:t xml:space="preserve">Study system</w:t>
+      </w:r>
+    </w:p>
+    <w:p>
+      <w:pPr>
+        <w:pStyle w:val="FirstParagraph"/>
+      </w:pPr>
+      <w:r>
+        <w:rPr>
+          <w:iCs/>
+          <w:i/>
+        </w:rPr>
+        <w:t xml:space="preserve">DBD</w:t>
+      </w:r>
+      <w:r>
+        <w:t xml:space="preserve"> </w:t>
+      </w:r>
+      <w:r>
+        <w:t xml:space="preserve">is a survival asymmetric multiplayer online game developed by Behaviour Interactive Inc. In this game, players can play as a predator or a prey. The objective of the predator is to hunt and capture the four prey across a virtual environment. The objective of the four prey is to forage for resources while avoiding the predator. The resources are in the form of power generators that, once they are all activated, will enable the prey to escape through one of two exit doors. The composition of the predator and prey group for a match is determined by a skill-based matchmaking algorithm. A match ends when the predator kills all the prey available (i.e. that have not escaped), or when the last remaining prey escapes the virtual environment. Each player, predator or prey, can choose an avatar with abilities that encourage specific play styles (e.g. bold vs cautious prey, or ambush vs roaming predator). During our study period, the game offered 23 predator avatars. The virtual environment where matches take place is composed of fixed and procedurally generated habitat components, such as vegetation, mazes, and buildings. Some of these environments are larger than others, with varying structural complexity. However, we have previously shown that predators display only minimal changes in behaviour and hunting success across the environments, probably due to a game feature enabling predators to have visual cues of the generators</w:t>
+      </w:r>
+      <w:r>
+        <w:t xml:space="preserve"> </w:t>
+      </w:r>
+      <w:r>
+        <w:t xml:space="preserve">(Fraser Franco</w:t>
       </w:r>
       <w:r>
         <w:t xml:space="preserve"> </w:t>
@@ -756,16 +1042,37 @@
         <w:t xml:space="preserve"> </w:t>
       </w:r>
       <w:r>
-        <w:t xml:space="preserve">2015)</w:t>
-      </w:r>
-      <w:r>
-        <w:t xml:space="preserve">. While quantifying the fitness consequences of specialization is a daunting task, in predator-prey systems, some clues indicate that fluctuations in the predictability of prey encounters throughout a predator’s lifetime may be a key factor</w:t>
-      </w:r>
-      <w:r>
-        <w:t xml:space="preserve"> </w:t>
-      </w:r>
-      <w:r>
-        <w:t xml:space="preserve">(Weimerskirch 2007; Woo</w:t>
+        <w:t xml:space="preserve">2022)</w:t>
+      </w:r>
+      <w:r>
+        <w:t xml:space="preserve">. There were 35 virtual game environments available for play during our study period.</w:t>
+      </w:r>
+    </w:p>
+    <w:p>
+      <w:pPr>
+        <w:pStyle w:val="BodyText"/>
+      </w:pPr>
+      <w:r>
+        <w:t xml:space="preserve">In</w:t>
+      </w:r>
+      <w:r>
+        <w:t xml:space="preserve"> </w:t>
+      </w:r>
+      <w:r>
+        <w:rPr>
+          <w:iCs/>
+          <w:i/>
+        </w:rPr>
+        <w:t xml:space="preserve">DBD</w:t>
+      </w:r>
+      <w:r>
+        <w:t xml:space="preserve">, some individual predators specialize on hunting at high speeds and covering space in the environment, while others prefer to stalk and ambush their prey</w:t>
+      </w:r>
+      <w:r>
+        <w:t xml:space="preserve"> </w:t>
+      </w:r>
+      <w:r>
+        <w:t xml:space="preserve">(Fraser Franco</w:t>
       </w:r>
       <w:r>
         <w:t xml:space="preserve"> </w:t>
@@ -781,7 +1088,16 @@
         <w:t xml:space="preserve"> </w:t>
       </w:r>
       <w:r>
-        <w:t xml:space="preserve">2008; Chang</w:t>
+        <w:t xml:space="preserve">2022)</w:t>
+      </w:r>
+      <w:r>
+        <w:t xml:space="preserve">. Individuals are also flexible in the use of these tactics by switching between them across matches. The expression of these tactics and their success is also shaped by the behaviour of the prey group. The prey need to forage for resources while paying attention to the predator to avoid being detected and chased. Some prey contribute to the group’s success by healing or helping others escape the predator, while others play alone and attempt to escape by themselves</w:t>
+      </w:r>
+      <w:r>
+        <w:t xml:space="preserve"> </w:t>
+      </w:r>
+      <w:r>
+        <w:t xml:space="preserve">(Céré</w:t>
       </w:r>
       <w:r>
         <w:t xml:space="preserve"> </w:t>
@@ -797,7 +1113,10 @@
         <w:t xml:space="preserve"> </w:t>
       </w:r>
       <w:r>
-        <w:t xml:space="preserve">2017; Phillips</w:t>
+        <w:t xml:space="preserve">2021)</w:t>
+      </w:r>
+      <w:r>
+        <w:t xml:space="preserve">. Predators must be wary of how the prey behave to choose the right way to capture them. Thus,</w:t>
       </w:r>
       <w:r>
         <w:t xml:space="preserve"> </w:t>
@@ -807,89 +1126,46 @@
           <w:iCs/>
           <w:i/>
         </w:rPr>
-        <w:t xml:space="preserve">et al.</w:t>
-      </w:r>
-      <w:r>
-        <w:t xml:space="preserve"> </w:t>
-      </w:r>
-      <w:r>
-        <w:t xml:space="preserve">2017; Courbin</w:t>
-      </w:r>
-      <w:r>
-        <w:t xml:space="preserve"> </w:t>
-      </w:r>
-      <w:r>
-        <w:rPr>
-          <w:iCs/>
-          <w:i/>
-        </w:rPr>
-        <w:t xml:space="preserve">et al.</w:t>
-      </w:r>
-      <w:r>
-        <w:t xml:space="preserve"> </w:t>
-      </w:r>
-      <w:r>
-        <w:t xml:space="preserve">2018)</w:t>
-      </w:r>
-      <w:r>
-        <w:t xml:space="preserve">. The resource-predictability hypothesis argues that when resources are predictable, individual specialists should have higher delivery rates by reducing the energy and time required to search for and handle prey. In contrast, individual generalists should benefit when resources fluctuate, as fine adjustments to resources are key for a predator’s success and survival</w:t>
-      </w:r>
-      <w:r>
-        <w:t xml:space="preserve"> </w:t>
-      </w:r>
-      <w:r>
-        <w:t xml:space="preserve">(Karkarey</w:t>
-      </w:r>
-      <w:r>
-        <w:t xml:space="preserve"> </w:t>
-      </w:r>
-      <w:r>
-        <w:rPr>
-          <w:iCs/>
-          <w:i/>
-        </w:rPr>
-        <w:t xml:space="preserve">et al.</w:t>
-      </w:r>
-      <w:r>
-        <w:t xml:space="preserve"> </w:t>
-      </w:r>
-      <w:r>
-        <w:t xml:space="preserve">2017; Holm</w:t>
-      </w:r>
-      <w:r>
-        <w:t xml:space="preserve"> </w:t>
-      </w:r>
-      <w:r>
-        <w:rPr>
-          <w:iCs/>
-          <w:i/>
-        </w:rPr>
-        <w:t xml:space="preserve">et al.</w:t>
-      </w:r>
-      <w:r>
-        <w:t xml:space="preserve"> </w:t>
-      </w:r>
-      <w:r>
-        <w:t xml:space="preserve">2019; Santoro</w:t>
-      </w:r>
-      <w:r>
-        <w:t xml:space="preserve"> </w:t>
-      </w:r>
-      <w:r>
-        <w:rPr>
-          <w:iCs/>
-          <w:i/>
-        </w:rPr>
-        <w:t xml:space="preserve">et al.</w:t>
-      </w:r>
-      <w:r>
-        <w:t xml:space="preserve"> </w:t>
-      </w:r>
-      <w:r>
-        <w:t xml:space="preserve">2019)</w:t>
-      </w:r>
-      <w:r>
-        <w:t xml:space="preserve">. This hypothesis has, however, not been tested in systems where behavioural interactions are simultaneously monitored between predator and prey individuals. Thus, uncovering the mechanisms shaping direct predator-prey interactions would enable researchers to better predict the behavioural decisions that predators take when they are hunting.</w:t>
+        <w:t xml:space="preserve">DBD</w:t>
+      </w:r>
+      <w:r>
+        <w:t xml:space="preserve"> </w:t>
+      </w:r>
+      <w:r>
+        <w:t xml:space="preserve">simulates a highly dynamic system where both predators and prey must constantly adjust to each other to be successful.</w:t>
+      </w:r>
+    </w:p>
+    <w:bookmarkEnd w:id="23"/>
+    <w:bookmarkStart w:id="24" w:name="data-collection"/>
+    <w:p>
+      <w:pPr>
+        <w:pStyle w:val="Heading2"/>
+      </w:pPr>
+      <w:r>
+        <w:t xml:space="preserve">Data collection</w:t>
+      </w:r>
+    </w:p>
+    <w:p>
+      <w:pPr>
+        <w:pStyle w:val="FirstParagraph"/>
+      </w:pPr>
+      <w:r>
+        <w:t xml:space="preserve">The videogame company provided data that spanned a period of 6 months of gameplay recorded for every player. The first recorded match was played on 2020-12-01, and the last one on 2021-06-01. We cleaned and filtered the raw data to produce a dataset appropriate for our analyses. We analyzed only matches where players did not know each other (i.e. </w:t>
+      </w:r>
+      <w:r>
+        <w:t xml:space="preserve">“</w:t>
+      </w:r>
+      <w:r>
+        <w:t xml:space="preserve">Online</w:t>
+      </w:r>
+      <w:r>
+        <w:t xml:space="preserve">”</w:t>
+      </w:r>
+      <w:r>
+        <w:t xml:space="preserve"> </w:t>
+      </w:r>
+      <w:r>
+        <w:t xml:space="preserve">mode). We filtered any matches where players were inactive, such as when speed values were equal to, or very close to, zero. Moreover, we used our knowledge of the game to remove any matches where players were potentially hacking, or not playing the game has it is supposed to be played. We then partitioned the player population by total experience, and sampled players that played 300 matches or more. To optimize the representation of gameplay experience at advanced levels, we set the maximum number of matches at 500 for these players. For instance, there could be a large difference in gameplay between 300-500 and 500-1000 matches. Players that played more than 500 matches represented ~2% of the population.</w:t>
       </w:r>
     </w:p>
     <w:p>
@@ -897,273 +1173,11 @@
         <w:pStyle w:val="BodyText"/>
       </w:pPr>
       <w:r>
-        <w:t xml:space="preserve">In this study, we analyze individual behavioural data from players in</w:t>
-      </w:r>
-      <w:r>
-        <w:t xml:space="preserve"> </w:t>
-      </w:r>
-      <w:r>
-        <w:rPr>
-          <w:iCs/>
-          <w:i/>
-        </w:rPr>
-        <w:t xml:space="preserve">Dead by Daylight</w:t>
-      </w:r>
-      <w:r>
-        <w:t xml:space="preserve"> </w:t>
-      </w:r>
-      <w:r>
-        <w:t xml:space="preserve">(</w:t>
-      </w:r>
-      <w:r>
-        <w:rPr>
-          <w:iCs/>
-          <w:i/>
-        </w:rPr>
-        <w:t xml:space="preserve">DBD</w:t>
-      </w:r>
-      <w:r>
-        <w:t xml:space="preserve">) to test how hunting experience shapes predator foraging specialization during direct behavioural interactions with prey.</w:t>
-      </w:r>
-      <w:r>
-        <w:t xml:space="preserve"> </w:t>
-      </w:r>
-      <w:r>
-        <w:rPr>
-          <w:iCs/>
-          <w:i/>
-        </w:rPr>
-        <w:t xml:space="preserve">DBD</w:t>
-      </w:r>
-      <w:r>
-        <w:t xml:space="preserve"> </w:t>
-      </w:r>
-      <w:r>
-        <w:t xml:space="preserve">is an online videogame simulating a predator-prey interaction, where one predator player hunts four prey players in different virtual environments. The data grants a high degree of precision on the behavioural interaction as the behaviour of both the predator and the four prey is monitored simultaneously in each trial. First, we investigate how predators develop their individual hunting expertise. We hypothesize that predators should differ in the development of their expertise, partly because they encounter varying levels of difficulty with the prey that they pursue. For example, a predator may face greater difficulty than other individuals if it more often encountered prey that were elusive</w:t>
-      </w:r>
-      <w:r>
-        <w:t xml:space="preserve"> </w:t>
-      </w:r>
-      <w:r>
-        <w:t xml:space="preserve">(Fraser Franco</w:t>
-      </w:r>
-      <w:r>
-        <w:t xml:space="preserve"> </w:t>
-      </w:r>
-      <w:r>
-        <w:rPr>
-          <w:iCs/>
-          <w:i/>
-        </w:rPr>
-        <w:t xml:space="preserve">et al.</w:t>
-      </w:r>
-      <w:r>
-        <w:t xml:space="preserve"> </w:t>
-      </w:r>
-      <w:r>
-        <w:t xml:space="preserve">2022)</w:t>
-      </w:r>
-      <w:r>
-        <w:t xml:space="preserve">. Second, we test the hypothesis that experience will shape foraging specialization. If experience reduces the costs of switching between hunting tactics, we predict that the predator population should become more flexible. Alternatively, if experience enables the refinement of the hunting tactics, then the predator population may instead specialize. Otherwise, if both mechanisms operate at the same time, then we should see no change with experience at the population level, but differences in specialization among individuals should increase. Third, we evaluate how predator foraging specialization interacts with variation in prey behaviour. Whether predators specialize or not with experience may depend on the behaviour of their prey, for instance, as it may be harder to specialize when encounters are less predictable. Lastly, if individuals differ in their degree of foraging specialization, then we expect specialized hunters to fare better when prey variability is lower, while flexible hunters should fare better when prey variability is higher.</w:t>
+        <w:t xml:space="preserve">Our population consists of 253 predator players with a total record of 100 412 matches. The predator-players’ experience varied between 301 and 500 matches played. These matches lasted between 3 and 70 minutes (mean = 11 minutes). The following information is collected and reported for every match : the player’s anonymous ID, its avatar, the game environment, the predator-player’s experience along with its speed, and the average speed of the group of prey it encountered.</w:t>
       </w:r>
     </w:p>
-    <w:p>
-      <w:r>
-        <w:br w:type="page"/>
-      </w:r>
-    </w:p>
-    <w:bookmarkEnd w:id="21"/>
-    <w:bookmarkStart w:id="34" w:name="materials-and-methods"/>
-    <w:p>
-      <w:pPr>
-        <w:pStyle w:val="Heading1"/>
-      </w:pPr>
-      <w:r>
-        <w:t xml:space="preserve">MATERIALS AND METHODS</w:t>
-      </w:r>
-    </w:p>
-    <w:bookmarkStart w:id="22" w:name="study-system"/>
-    <w:p>
-      <w:pPr>
-        <w:pStyle w:val="Heading2"/>
-      </w:pPr>
-      <w:r>
-        <w:t xml:space="preserve">Study system</w:t>
-      </w:r>
-    </w:p>
-    <w:p>
-      <w:pPr>
-        <w:pStyle w:val="FirstParagraph"/>
-      </w:pPr>
-      <w:r>
-        <w:rPr>
-          <w:iCs/>
-          <w:i/>
-        </w:rPr>
-        <w:t xml:space="preserve">DBD</w:t>
-      </w:r>
-      <w:r>
-        <w:t xml:space="preserve"> </w:t>
-      </w:r>
-      <w:r>
-        <w:t xml:space="preserve">is a survival asymmetric multiplayer online game developed by Behaviour Interactive Inc. In this game, players can play as a predator or a prey. The objective of the predator is to hunt and capture the four prey across a virtual environment. The objective of the four prey is to forage for resources while avoiding the predator. The resources are in the form of power generators that, once they are all activated, will enable the prey to escape through one of two exit doors. The composition of the predator and prey group for a match is determined by a skill-based matchmaking algorithm. A match ends when the predator kills all the prey available (i.e. that have not escaped), or when the last remaining prey escapes the virtual environment. Each player, predator or prey, can choose an avatar with abilities that encourage specific play styles (e.g. bold vs cautious prey, or ambush vs roaming predator). During our study period, the game offered 23 predator avatars. The virtual environment where matches take place is composed of fixed and procedurally generated habitat components, such as vegetation, mazes, and buildings. Some of these environments are larger than others, with varying structural complexity. However, we have previously shown that predators display only minimal changes in behaviour and hunting success across the environments, probably due to a game feature enabling predators to have visual cues of the generators</w:t>
-      </w:r>
-      <w:r>
-        <w:t xml:space="preserve"> </w:t>
-      </w:r>
-      <w:r>
-        <w:t xml:space="preserve">(Fraser Franco</w:t>
-      </w:r>
-      <w:r>
-        <w:t xml:space="preserve"> </w:t>
-      </w:r>
-      <w:r>
-        <w:rPr>
-          <w:iCs/>
-          <w:i/>
-        </w:rPr>
-        <w:t xml:space="preserve">et al.</w:t>
-      </w:r>
-      <w:r>
-        <w:t xml:space="preserve"> </w:t>
-      </w:r>
-      <w:r>
-        <w:t xml:space="preserve">2022)</w:t>
-      </w:r>
-      <w:r>
-        <w:t xml:space="preserve">. There were 35 virtual game environments available for play during our study period.</w:t>
-      </w:r>
-    </w:p>
-    <w:p>
-      <w:pPr>
-        <w:pStyle w:val="BodyText"/>
-      </w:pPr>
-      <w:r>
-        <w:t xml:space="preserve">In</w:t>
-      </w:r>
-      <w:r>
-        <w:t xml:space="preserve"> </w:t>
-      </w:r>
-      <w:r>
-        <w:rPr>
-          <w:iCs/>
-          <w:i/>
-        </w:rPr>
-        <w:t xml:space="preserve">DBD</w:t>
-      </w:r>
-      <w:r>
-        <w:t xml:space="preserve">, some individual predators specialize on hunting at high speeds and covering space in the environment, while others prefer to stalk and ambush their prey</w:t>
-      </w:r>
-      <w:r>
-        <w:t xml:space="preserve"> </w:t>
-      </w:r>
-      <w:r>
-        <w:t xml:space="preserve">(Fraser Franco</w:t>
-      </w:r>
-      <w:r>
-        <w:t xml:space="preserve"> </w:t>
-      </w:r>
-      <w:r>
-        <w:rPr>
-          <w:iCs/>
-          <w:i/>
-        </w:rPr>
-        <w:t xml:space="preserve">et al.</w:t>
-      </w:r>
-      <w:r>
-        <w:t xml:space="preserve"> </w:t>
-      </w:r>
-      <w:r>
-        <w:t xml:space="preserve">2022)</w:t>
-      </w:r>
-      <w:r>
-        <w:t xml:space="preserve">. Individuals are also flexible in the use of these tactics by switching between them across matches. The expression of these tactics and their success is also shaped by the behaviour of the prey group. The prey need to forage for resources while paying attention to the predator to avoid being detected and chased. Some prey contribute to the group’s success by healing or helping others escape the predator, while others play alone and attempt to escape by themselves</w:t>
-      </w:r>
-      <w:r>
-        <w:t xml:space="preserve"> </w:t>
-      </w:r>
-      <w:r>
-        <w:t xml:space="preserve">(Céré</w:t>
-      </w:r>
-      <w:r>
-        <w:t xml:space="preserve"> </w:t>
-      </w:r>
-      <w:r>
-        <w:rPr>
-          <w:iCs/>
-          <w:i/>
-        </w:rPr>
-        <w:t xml:space="preserve">et al.</w:t>
-      </w:r>
-      <w:r>
-        <w:t xml:space="preserve"> </w:t>
-      </w:r>
-      <w:r>
-        <w:t xml:space="preserve">2021)</w:t>
-      </w:r>
-      <w:r>
-        <w:t xml:space="preserve">. Predators must be wary of how the prey behave to choose the right way to capture them. Thus,</w:t>
-      </w:r>
-      <w:r>
-        <w:t xml:space="preserve"> </w:t>
-      </w:r>
-      <w:r>
-        <w:rPr>
-          <w:iCs/>
-          <w:i/>
-        </w:rPr>
-        <w:t xml:space="preserve">DBD</w:t>
-      </w:r>
-      <w:r>
-        <w:t xml:space="preserve"> </w:t>
-      </w:r>
-      <w:r>
-        <w:t xml:space="preserve">simulates a highly dynamic system where both predators and prey must constantly adjust to each other to be successful.</w:t>
-      </w:r>
-    </w:p>
-    <w:bookmarkEnd w:id="22"/>
-    <w:bookmarkStart w:id="23" w:name="data-collection"/>
-    <w:p>
-      <w:pPr>
-        <w:pStyle w:val="Heading2"/>
-      </w:pPr>
-      <w:r>
-        <w:t xml:space="preserve">Data collection</w:t>
-      </w:r>
-    </w:p>
-    <w:p>
-      <w:pPr>
-        <w:pStyle w:val="FirstParagraph"/>
-      </w:pPr>
-      <w:r>
-        <w:t xml:space="preserve">The videogame company provided data that spanned a period of 6 months of gameplay recorded for every player. The first recorded match was played on 2020-12-01, and the last one on 2021-06-01. We cleaned and filtered the raw data to produce a dataset appropriate for our analyses. We analyzed only matches where players did not know each other (i.e. </w:t>
-      </w:r>
-      <w:r>
-        <w:t xml:space="preserve">“</w:t>
-      </w:r>
-      <w:r>
-        <w:t xml:space="preserve">Online</w:t>
-      </w:r>
-      <w:r>
-        <w:t xml:space="preserve">”</w:t>
-      </w:r>
-      <w:r>
-        <w:t xml:space="preserve"> </w:t>
-      </w:r>
-      <w:r>
-        <w:t xml:space="preserve">mode). We filtered any matches where players were inactive, such as when speed values were equal to, or very close to, zero. Moreover, we used our knowledge of the game to remove any matches where players were potentially hacking, or not playing the game has it is supposed to be played. We then partitioned the player population by total experience, and sampled players that played 300 matches or more. To optimize the representation of gameplay experience at advanced levels, we set the maximum number of matches at 500 for these players. For instance, there could be a large difference in gameplay between 300-500 and 500-1000 matches. Players that played more than 500 matches represented ~2% of the population.</w:t>
-      </w:r>
-    </w:p>
-    <w:p>
-      <w:pPr>
-        <w:pStyle w:val="BodyText"/>
-      </w:pPr>
-      <w:r>
-        <w:t xml:space="preserve">Our population consists of 253 predator players with a total record of 100 412 matches. The predator-players’ experience varied between 301 and 500 matches played. These matches lasted between 3 and 70 minutes (mean = 11 minutes). The following information is collected and reported for every match : the player’s anonymous ID, its avatar, the game environment, the predator-player’s experience along with its speed, and the average speed of the group of prey it encountered.</w:t>
-      </w:r>
-    </w:p>
-    <w:bookmarkEnd w:id="23"/>
-    <w:bookmarkStart w:id="24" w:name="variables"/>
+    <w:bookmarkEnd w:id="24"/>
+    <w:bookmarkStart w:id="25" w:name="variables"/>
     <w:p>
       <w:pPr>
         <w:pStyle w:val="Heading2"/>
@@ -1216,8 +1230,8 @@
         <w:t xml:space="preserve">= 2.40 ± 0.32). We defined hunting success as the number of prey consumed during the match (min = 0, max = 4). Lastly, we defined the predator’s cumulative experience as the number of matches played prior to the match being monitored. For example, the first match of a player would have a cumulative experience value of 0, while the tenth match would have a value of 9.</w:t>
       </w:r>
     </w:p>
-    <w:bookmarkEnd w:id="24"/>
-    <w:bookmarkStart w:id="33" w:name="statistical-analyses"/>
+    <w:bookmarkEnd w:id="25"/>
+    <w:bookmarkStart w:id="34" w:name="statistical-analyses"/>
     <w:p>
       <w:pPr>
         <w:pStyle w:val="Heading2"/>
@@ -1226,7 +1240,7 @@
         <w:t xml:space="preserve">Statistical analyses</w:t>
       </w:r>
     </w:p>
-    <w:bookmarkStart w:id="26" w:name="software-and-computer-specifications"/>
+    <w:bookmarkStart w:id="27" w:name="software-and-computer-specifications"/>
     <w:p>
       <w:pPr>
         <w:pStyle w:val="Heading3"/>
@@ -1242,7 +1256,7 @@
       <w:r>
         <w:t xml:space="preserve">All our statistical analyses were executed on Cedar (</w:t>
       </w:r>
-      <w:hyperlink r:id="rId25">
+      <w:hyperlink r:id="rId26">
         <w:r>
           <w:rPr>
             <w:rStyle w:val="Hyperlink"/>
@@ -1311,8 +1325,8 @@
         <w:t xml:space="preserve">as the backend for estimation (cmdstan installation version 2.28.2).</w:t>
       </w:r>
     </w:p>
-    <w:bookmarkEnd w:id="26"/>
-    <w:bookmarkStart w:id="27" w:name="effect-of-experience-on-hunting-success"/>
+    <w:bookmarkEnd w:id="27"/>
+    <w:bookmarkStart w:id="28" w:name="effect-of-experience-on-hunting-success"/>
     <w:p>
       <w:pPr>
         <w:pStyle w:val="Heading3"/>
@@ -1755,7 +1769,151 @@
         </m:d>
       </m:oMath>
       <w:r>
-        <w:t xml:space="preserve">). We estimated the parameters in all models using four MCMC chains with 1000 posterior samples for each parameter. To do so, we ran 2500 iterations for the first model with a thinning set to eight, and 1500 iterations with a thinning set to four for the second and third models; burn-in was set to 500 iterations in each model. We provide a description of how we specified the priors for each model in the supporting information. After fitting the three models, we proceeded to select the one with the best predictive accuracy using approximate leave-one-out cross-validation with Pareto-smoothed importance sampling</w:t>
+        <w:t xml:space="preserve">). We used Gaussian priors for the game duration (</w:t>
+      </w:r>
+      <m:oMath>
+        <m:r>
+          <m:t>N</m:t>
+        </m:r>
+        <m:d>
+          <m:dPr>
+            <m:begChr m:val="("/>
+            <m:endChr m:val=")"/>
+            <m:sepChr m:val=""/>
+            <m:grow/>
+          </m:dPr>
+          <m:e>
+            <m:r>
+              <m:t>0</m:t>
+            </m:r>
+            <m:r>
+              <m:rPr>
+                <m:sty m:val="p"/>
+              </m:rPr>
+              <m:t>,</m:t>
+            </m:r>
+            <m:r>
+              <m:t> </m:t>
+            </m:r>
+            <m:r>
+              <m:t>1</m:t>
+            </m:r>
+          </m:e>
+        </m:d>
+      </m:oMath>
+      <w:r>
+        <w:t xml:space="preserve">), the intercept (</w:t>
+      </w:r>
+      <m:oMath>
+        <m:r>
+          <m:t>N</m:t>
+        </m:r>
+        <m:d>
+          <m:dPr>
+            <m:begChr m:val="("/>
+            <m:endChr m:val=")"/>
+            <m:sepChr m:val=""/>
+            <m:grow/>
+          </m:dPr>
+          <m:e>
+            <m:r>
+              <m:t>0</m:t>
+            </m:r>
+            <m:r>
+              <m:rPr>
+                <m:sty m:val="p"/>
+              </m:rPr>
+              <m:t>,</m:t>
+            </m:r>
+            <m:r>
+              <m:t> </m:t>
+            </m:r>
+            <m:r>
+              <m:t>0.5</m:t>
+            </m:r>
+          </m:e>
+        </m:d>
+      </m:oMath>
+      <w:r>
+        <w:t xml:space="preserve">), and the precision paremeter (</w:t>
+      </w:r>
+      <m:oMath>
+        <m:r>
+          <m:t>N</m:t>
+        </m:r>
+        <m:d>
+          <m:dPr>
+            <m:begChr m:val="("/>
+            <m:endChr m:val=")"/>
+            <m:sepChr m:val=""/>
+            <m:grow/>
+          </m:dPr>
+          <m:e>
+            <m:r>
+              <m:t>2</m:t>
+            </m:r>
+            <m:r>
+              <m:rPr>
+                <m:sty m:val="p"/>
+              </m:rPr>
+              <m:t>,</m:t>
+            </m:r>
+            <m:r>
+              <m:t> </m:t>
+            </m:r>
+            <m:r>
+              <m:t>0.5</m:t>
+            </m:r>
+          </m:e>
+        </m:d>
+      </m:oMath>
+      <w:r>
+        <w:t xml:space="preserve">). We employed the default Student t priors for the smoothing parameter (</w:t>
+      </w:r>
+      <m:oMath>
+        <m:r>
+          <m:t>t</m:t>
+        </m:r>
+        <m:d>
+          <m:dPr>
+            <m:begChr m:val="("/>
+            <m:endChr m:val=")"/>
+            <m:sepChr m:val=""/>
+            <m:grow/>
+          </m:dPr>
+          <m:e>
+            <m:r>
+              <m:t>3</m:t>
+            </m:r>
+            <m:r>
+              <m:rPr>
+                <m:sty m:val="p"/>
+              </m:rPr>
+              <m:t>,</m:t>
+            </m:r>
+            <m:r>
+              <m:t> </m:t>
+            </m:r>
+            <m:r>
+              <m:t>0</m:t>
+            </m:r>
+            <m:r>
+              <m:rPr>
+                <m:sty m:val="p"/>
+              </m:rPr>
+              <m:t>,</m:t>
+            </m:r>
+            <m:r>
+              <m:t> </m:t>
+            </m:r>
+            <m:r>
+              <m:t>2.5</m:t>
+            </m:r>
+          </m:e>
+        </m:d>
+      </m:oMath>
+      <w:r>
+        <w:t xml:space="preserve">). In all models, we specified four MCMC chains to estimate the parameters, with 1000 posterior samples for each parameter. To do so, we ran 2500 iterations for the first model with a thinning set to eight, and 1500 iterations with a thinning set to four for the second and third models; burn-in was set to 500 iterations in each model. After fitting the three models, we proceeded to select the one with the best predictive accuracy using approximate leave-one-out cross-validation with Pareto-smoothed importance sampling</w:t>
       </w:r>
       <w:r>
         <w:t xml:space="preserve"> </w:t>
@@ -1799,8 +1957,8 @@
         <w:t xml:space="preserve">.</w:t>
       </w:r>
     </w:p>
-    <w:bookmarkEnd w:id="27"/>
-    <w:bookmarkStart w:id="32" w:name="X933817ec832100fd66b2d0514a62bc877cddd0e"/>
+    <w:bookmarkEnd w:id="28"/>
+    <w:bookmarkStart w:id="33" w:name="X933817ec832100fd66b2d0514a62bc877cddd0e"/>
     <w:p>
       <w:pPr>
         <w:pStyle w:val="Heading3"/>
@@ -1967,7 +2125,7 @@
       <w:r>
         <w:t xml:space="preserve">was implemented by the company to pair players in a match based on their skill (</w:t>
       </w:r>
-      <w:hyperlink r:id="rId28">
+      <w:hyperlink r:id="rId29">
         <w:r>
           <w:rPr>
             <w:rStyle w:val="Hyperlink"/>
@@ -1983,7 +2141,7 @@
       <w:pPr>
         <w:pStyle w:val="BodyText"/>
       </w:pPr>
-      <w:bookmarkStart w:id="29" w:name="eq:eqn1"/>
+      <w:bookmarkStart w:id="30" w:name="eq:eqn1"/>
       <m:oMathPara>
         <m:oMathParaPr>
           <m:jc m:val="center"/>
@@ -2302,13 +2460,13 @@
           </m:d>
         </m:oMath>
       </m:oMathPara>
-      <w:bookmarkEnd w:id="29"/>
+      <w:bookmarkEnd w:id="30"/>
     </w:p>
     <w:p>
       <w:pPr>
         <w:pStyle w:val="FirstParagraph"/>
       </w:pPr>
-      <w:bookmarkStart w:id="30" w:name="eq:eqn2"/>
+      <w:bookmarkStart w:id="31" w:name="eq:eqn2"/>
       <m:oMathPara>
         <m:oMathParaPr>
           <m:jc m:val="center"/>
@@ -2627,13 +2785,13 @@
           </m:d>
         </m:oMath>
       </m:oMathPara>
-      <w:bookmarkEnd w:id="30"/>
+      <w:bookmarkEnd w:id="31"/>
     </w:p>
     <w:p>
       <w:pPr>
         <w:pStyle w:val="FirstParagraph"/>
       </w:pPr>
-      <w:bookmarkStart w:id="31" w:name="eq:eqn3"/>
+      <w:bookmarkStart w:id="32" w:name="eq:eqn3"/>
       <m:oMathPara>
         <m:oMathParaPr>
           <m:jc m:val="center"/>
@@ -2798,7 +2956,7 @@
           </m:d>
         </m:oMath>
       </m:oMathPara>
-      <w:bookmarkEnd w:id="31"/>
+      <w:bookmarkEnd w:id="32"/>
     </w:p>
     <w:p>
       <w:pPr>
@@ -3504,7 +3662,201 @@
         <w:t xml:space="preserve"> </w:t>
       </w:r>
       <w:r>
-        <w:t xml:space="preserve">is a variance covariance matrix of the individual identity random effect. Equations (1) and (2) were parametrized with a Gaussian distribution family (predator and prey speed), while equation (3) was parametrized with a beta-binomial distribution family (predator hunting success). We parametrized the model to run four MCMC chains with 1000 posterior samples for each parameter. To do so, we ran 2500 iterations with a thinning set to 8, with the first 500 iterations used as warmups. We explain how we specified the priors of the MDHGLM in the supporting information.</w:t>
+        <w:t xml:space="preserve">is a variance covariance matrix of the individual identity random effect.</w:t>
+      </w:r>
+    </w:p>
+    <w:p>
+      <w:pPr>
+        <w:pStyle w:val="BodyText"/>
+      </w:pPr>
+      <w:r>
+        <w:t xml:space="preserve">We parameterized equations (1) and (2) with a Gaussian distribution family (predator and prey speed), and employed a beta-binomial distribution family for equation (3) (predator hunting success). We employed Gaussian priors for the prey rank (</w:t>
+      </w:r>
+      <m:oMath>
+        <m:r>
+          <m:t>N</m:t>
+        </m:r>
+        <m:d>
+          <m:dPr>
+            <m:begChr m:val="("/>
+            <m:endChr m:val=")"/>
+            <m:sepChr m:val=""/>
+            <m:grow/>
+          </m:dPr>
+          <m:e>
+            <m:r>
+              <m:t>2.5</m:t>
+            </m:r>
+            <m:r>
+              <m:rPr>
+                <m:sty m:val="p"/>
+              </m:rPr>
+              <m:t>,</m:t>
+            </m:r>
+            <m:r>
+              <m:t> </m:t>
+            </m:r>
+            <m:r>
+              <m:t>1</m:t>
+            </m:r>
+          </m:e>
+        </m:d>
+      </m:oMath>
+      <w:r>
+        <w:t xml:space="preserve">) and game duration (</w:t>
+      </w:r>
+      <m:oMath>
+        <m:r>
+          <m:t>N</m:t>
+        </m:r>
+        <m:d>
+          <m:dPr>
+            <m:begChr m:val="("/>
+            <m:endChr m:val=")"/>
+            <m:sepChr m:val=""/>
+            <m:grow/>
+          </m:dPr>
+          <m:e>
+            <m:r>
+              <m:t>10</m:t>
+            </m:r>
+            <m:r>
+              <m:rPr>
+                <m:sty m:val="p"/>
+              </m:rPr>
+              <m:t>,</m:t>
+            </m:r>
+            <m:r>
+              <m:t> </m:t>
+            </m:r>
+            <m:r>
+              <m:t>2</m:t>
+            </m:r>
+          </m:e>
+        </m:d>
+      </m:oMath>
+      <w:r>
+        <w:t xml:space="preserve">) on the mean part of the model, and the default priors in</w:t>
+      </w:r>
+      <w:r>
+        <w:t xml:space="preserve"> </w:t>
+      </w:r>
+      <w:r>
+        <w:t xml:space="preserve">“</w:t>
+      </w:r>
+      <w:r>
+        <w:t xml:space="preserve">brms</w:t>
+      </w:r>
+      <w:r>
+        <w:t xml:space="preserve">”</w:t>
+      </w:r>
+      <w:r>
+        <w:t xml:space="preserve"> </w:t>
+      </w:r>
+      <w:r>
+        <w:t xml:space="preserve">for the dispersion part. We used the default Student t priors in</w:t>
+      </w:r>
+      <w:r>
+        <w:t xml:space="preserve"> </w:t>
+      </w:r>
+      <w:r>
+        <w:t xml:space="preserve">“</w:t>
+      </w:r>
+      <w:r>
+        <w:t xml:space="preserve">brms</w:t>
+      </w:r>
+      <w:r>
+        <w:t xml:space="preserve">”</w:t>
+      </w:r>
+      <w:r>
+        <w:t xml:space="preserve"> </w:t>
+      </w:r>
+      <w:r>
+        <w:t xml:space="preserve">for the intercepts on the mean and dispersion part of the equation. For hunting success, we applied a Gaussian prior on the precision parameter (</w:t>
+      </w:r>
+      <m:oMath>
+        <m:r>
+          <m:t>N</m:t>
+        </m:r>
+        <m:d>
+          <m:dPr>
+            <m:begChr m:val="("/>
+            <m:endChr m:val=")"/>
+            <m:sepChr m:val=""/>
+            <m:grow/>
+          </m:dPr>
+          <m:e>
+            <m:r>
+              <m:t>2</m:t>
+            </m:r>
+            <m:r>
+              <m:rPr>
+                <m:sty m:val="p"/>
+              </m:rPr>
+              <m:t>,</m:t>
+            </m:r>
+            <m:r>
+              <m:t> </m:t>
+            </m:r>
+            <m:r>
+              <m:t>1</m:t>
+            </m:r>
+          </m:e>
+        </m:d>
+      </m:oMath>
+      <w:r>
+        <w:t xml:space="preserve">). For every predicted variable, we applied a half-Gaussian on the random effects for the mean part of the model (</w:t>
+      </w:r>
+      <m:oMath>
+        <m:r>
+          <m:t>N</m:t>
+        </m:r>
+        <m:d>
+          <m:dPr>
+            <m:begChr m:val="("/>
+            <m:endChr m:val=")"/>
+            <m:sepChr m:val=""/>
+            <m:grow/>
+          </m:dPr>
+          <m:e>
+            <m:r>
+              <m:t>0</m:t>
+            </m:r>
+            <m:r>
+              <m:rPr>
+                <m:sty m:val="p"/>
+              </m:rPr>
+              <m:t>,</m:t>
+            </m:r>
+            <m:r>
+              <m:t> </m:t>
+            </m:r>
+            <m:r>
+              <m:t>1</m:t>
+            </m:r>
+          </m:e>
+        </m:d>
+      </m:oMath>
+      <w:r>
+        <w:t xml:space="preserve">), and the default</w:t>
+      </w:r>
+      <w:r>
+        <w:t xml:space="preserve"> </w:t>
+      </w:r>
+      <w:r>
+        <w:t xml:space="preserve">“</w:t>
+      </w:r>
+      <w:r>
+        <w:t xml:space="preserve">brms</w:t>
+      </w:r>
+      <w:r>
+        <w:t xml:space="preserve">”</w:t>
+      </w:r>
+      <w:r>
+        <w:t xml:space="preserve"> </w:t>
+      </w:r>
+      <w:r>
+        <w:t xml:space="preserve">Student t prior for the dispersion part of the model. We parametrized the model to run four MCMC chains with 1000 posterior samples for each parameter. To do so, we ran 2500 iterations with a thinning set to 8, with the first 500 iterations used as warmups.</w:t>
       </w:r>
     </w:p>
     <w:p>
@@ -3930,7 +4282,7 @@
         <w:t xml:space="preserve">1995)</w:t>
       </w:r>
       <w:r>
-        <w:t xml:space="preserve">, enables us to investigate whether predators express similar behaviours across each developmental stage. The correlations were estimated assuming a multivariate Gaussian distribution. We also report additional analyses, such as variance partitioning, and coefficients of variation, in the supporting information.</w:t>
+        <w:t xml:space="preserve">, enables us to investigate whether predators express similar behaviours across each developmental stage. The correlations were estimated assuming a multivariate Gaussian distribution. We additionally report variance partitioning and coefficients of variations in the supporting information.</w:t>
       </w:r>
     </w:p>
     <w:p>
@@ -3938,10 +4290,10 @@
         <w:br w:type="page"/>
       </w:r>
     </w:p>
-    <w:bookmarkEnd w:id="32"/>
     <w:bookmarkEnd w:id="33"/>
     <w:bookmarkEnd w:id="34"/>
-    <w:bookmarkStart w:id="48" w:name="results"/>
+    <w:bookmarkEnd w:id="35"/>
+    <w:bookmarkStart w:id="49" w:name="results"/>
     <w:p>
       <w:pPr>
         <w:pStyle w:val="Heading1"/>
@@ -3950,7 +4302,7 @@
         <w:t xml:space="preserve">RESULTS</w:t>
       </w:r>
     </w:p>
-    <w:bookmarkStart w:id="38" w:name="X49e34d012182956988a00f0ff153f675c48b853"/>
+    <w:bookmarkStart w:id="39" w:name="X49e34d012182956988a00f0ff153f675c48b853"/>
     <w:p>
       <w:pPr>
         <w:pStyle w:val="Heading2"/>
@@ -3964,7 +4316,7 @@
         <w:pStyle w:val="FirstParagraph"/>
       </w:pPr>
       <w:r>
-        <w:t xml:space="preserve">Our results confirm that individual predators displayed important differences in the development of their expertise, as the best model was the one with group-level smoothers exclusively (Table I). For instance, with experience, some predators steadily increased their hunting success while others displayed a decrease in prey capture (Figure 1A-S1). Otherwise, there were players that maintained either a high or low success across their experience (Figure 1A). Another pattern that emerged was that some individuals optimized their success at an experience level that was below what we considered as</w:t>
+        <w:t xml:space="preserve">Our results confirm that individual predators displayed substantial differences in the development of their expertise, as the best model was the one with group-level smoothers exclusively (Table I). For instance, with experience, some predators steadily increased their hunting success while others displayed a decrease in prey capture (Figure 1A-S1). Otherwise, there were players that maintained either a high or low success across their experience (Figure 1A). Another pattern that emerged was that some individuals optimized their success at an experience level that was below what we considered as</w:t>
       </w:r>
       <w:r>
         <w:t xml:space="preserve"> </w:t>
@@ -3996,7 +4348,7 @@
         </w:rPr>
         <w:t xml:space="preserve">Table </w:t>
       </w:r>
-      <w:bookmarkStart w:id="97d680a1-1059-4b17-b509-7f13d32ff501" w:name="table1"/>
+      <w:bookmarkStart w:id="66138be6-af23-40bd-b39f-de3fba4665ff" w:name="table1"/>
       <w:r xmlns:w="http://schemas.openxmlformats.org/wordprocessingml/2006/main" xmlns:wp="http://schemas.openxmlformats.org/drawingml/2006/wordprocessingDrawing" xmlns:r="http://schemas.openxmlformats.org/officeDocument/2006/relationships" xmlns:w14="http://schemas.microsoft.com/office/word/2010/wordml">
         <w:rPr>
           <w:rFonts/>
@@ -4018,7 +4370,7 @@
         </w:rPr>
         <w:fldChar w:fldCharType="end" w:dirty="true"/>
       </w:r>
-      <w:bookmarkEnd w:id="97d680a1-1059-4b17-b509-7f13d32ff501"/>
+      <w:bookmarkEnd w:id="66138be6-af23-40bd-b39f-de3fba4665ff"/>
       <w:r>
         <w:t xml:space="preserve">: </w:t>
       </w:r>
@@ -5140,18 +5492,18 @@
           <wp:inline>
             <wp:extent cx="5969000" cy="2387600"/>
             <wp:effectExtent b="0" l="0" r="0" t="0"/>
-            <wp:docPr descr="Figure 1. Among individual differences in the development of hunting expertise. The predators’ hunting success (i.e. the probability of capturing the four prey) is on the y axis, and the predators’ cumulative experience (i.e. the number of matches played prior to each observation) is on the x axis. Each fitted curve represents an individual predator. (A) A generalized additive mixed model where we do not control for prey speed (B) A generalized additive model where we control for prey speed." title="" id="36" name="Picture"/>
+            <wp:docPr descr="Figure 1. Among individual differences in the development of hunting expertise. The predators’ hunting success (i.e. the probability of capturing the four prey) is on the y axis, and the predators’ cumulative experience (i.e. the number of matches played prior to each observation) is on the x axis. Each fitted curve represents an individual predator. (A) A generalized additive mixed model where we do not control for prey speed (B) A generalized additive model where we control for prey speed." title="" id="37" name="Picture"/>
             <a:graphic>
               <a:graphicData uri="http://schemas.openxmlformats.org/drawingml/2006/picture">
                 <pic:pic>
                   <pic:nvPicPr>
-                    <pic:cNvPr descr="C:/Users/maxim/OneDrive/Documents/GitHub/Chapter2/outputs/05_outputs_figures/05_figure1.png" id="37" name="Picture"/>
+                    <pic:cNvPr descr="C:/Users/maxim/OneDrive/Documents/GitHub/Chapter2/outputs/05_outputs_figures/05_figure1.png" id="38" name="Picture"/>
                     <pic:cNvPicPr>
                       <a:picLocks noChangeArrowheads="1" noChangeAspect="1"/>
                     </pic:cNvPicPr>
                   </pic:nvPicPr>
                   <pic:blipFill>
-                    <a:blip r:embed="rId35"/>
+                    <a:blip r:embed="rId36"/>
                     <a:stretch>
                       <a:fillRect/>
                     </a:stretch>
@@ -5196,8 +5548,8 @@
         <w:t xml:space="preserve">Among individual differences in the development of hunting expertise. The predators’ hunting success (i.e. the probability of capturing the four prey) is on the y axis, and the predators’ cumulative experience (i.e. the number of matches played prior to each observation) is on the x axis. Each fitted curve represents an individual predator. (A) A generalized additive mixed model where we do not control for prey speed (B) A generalized additive model where we control for prey speed.</w:t>
       </w:r>
     </w:p>
-    <w:bookmarkEnd w:id="38"/>
-    <w:bookmarkStart w:id="42" w:name="X6edf630a269e5217c76dd70c0476a389c38d682"/>
+    <w:bookmarkEnd w:id="39"/>
+    <w:bookmarkStart w:id="43" w:name="X6edf630a269e5217c76dd70c0476a389c38d682"/>
     <w:p>
       <w:pPr>
         <w:pStyle w:val="Heading2"/>
@@ -5391,7 +5743,7 @@
         </w:rPr>
         <w:t xml:space="preserve">Table </w:t>
       </w:r>
-      <w:bookmarkStart w:id="57a66876-b38a-4f55-b6c6-07fd3546cb4c" w:name="table2"/>
+      <w:bookmarkStart w:id="dda04df8-2f38-456f-b5c3-d19682d71b2e" w:name="table2"/>
       <w:r xmlns:w="http://schemas.openxmlformats.org/wordprocessingml/2006/main" xmlns:wp="http://schemas.openxmlformats.org/drawingml/2006/wordprocessingDrawing" xmlns:r="http://schemas.openxmlformats.org/officeDocument/2006/relationships" xmlns:w14="http://schemas.microsoft.com/office/word/2010/wordml">
         <w:rPr>
           <w:rFonts/>
@@ -5413,7 +5765,7 @@
         </w:rPr>
         <w:fldChar w:fldCharType="end" w:dirty="true"/>
       </w:r>
-      <w:bookmarkEnd w:id="57a66876-b38a-4f55-b6c6-07fd3546cb4c"/>
+      <w:bookmarkEnd w:id="dda04df8-2f38-456f-b5c3-d19682d71b2e"/>
       <w:r>
         <w:t xml:space="preserve">: </w:t>
       </w:r>
@@ -10619,18 +10971,18 @@
           <wp:inline>
             <wp:extent cx="5969000" cy="3820160"/>
             <wp:effectExtent b="0" l="0" r="0" t="0"/>
-            <wp:docPr descr="Figure 2. Distribution of the intra individual behavioural variation (i.e. specialization) of predators when they were (A) novices and then (B) advanced hunters. The red band displays the 95% CI of the intercept for the intra individual standard deviation in predator speed." title="" id="40" name="Picture"/>
+            <wp:docPr descr="Figure 2. Distribution of the intra individual behavioural variation (i.e. specialization) of predators when they were (A) novices and then (B) advanced hunters. The red band displays the 95% CI of the intercept for the intra individual standard deviation in predator speed." title="" id="41" name="Picture"/>
             <a:graphic>
               <a:graphicData uri="http://schemas.openxmlformats.org/drawingml/2006/picture">
                 <pic:pic>
                   <pic:nvPicPr>
-                    <pic:cNvPr descr="C:/Users/maxim/OneDrive/Documents/GitHub/Chapter2/outputs/05_outputs_figures/05_figure2.png" id="41" name="Picture"/>
+                    <pic:cNvPr descr="C:/Users/maxim/OneDrive/Documents/GitHub/Chapter2/outputs/05_outputs_figures/05_figure2.png" id="42" name="Picture"/>
                     <pic:cNvPicPr>
                       <a:picLocks noChangeArrowheads="1" noChangeAspect="1"/>
                     </pic:cNvPicPr>
                   </pic:nvPicPr>
                   <pic:blipFill>
-                    <a:blip r:embed="rId39"/>
+                    <a:blip r:embed="rId40"/>
                     <a:stretch>
                       <a:fillRect/>
                     </a:stretch>
@@ -10675,8 +11027,8 @@
         <w:t xml:space="preserve">Distribution of the intra individual behavioural variation (i.e. specialization) of predators when they were (A) novices and then (B) advanced hunters. The red band displays the 95% CI of the intercept for the intra individual standard deviation in predator speed.</w:t>
       </w:r>
     </w:p>
-    <w:bookmarkEnd w:id="42"/>
-    <w:bookmarkStart w:id="46" w:name="Xa5033a5fb05bdfc06237c5869f6197e2d718108"/>
+    <w:bookmarkEnd w:id="43"/>
+    <w:bookmarkStart w:id="47" w:name="Xa5033a5fb05bdfc06237c5869f6197e2d718108"/>
     <w:p>
       <w:pPr>
         <w:pStyle w:val="Heading2"/>
@@ -10710,18 +11062,18 @@
           <wp:inline>
             <wp:extent cx="5969000" cy="4986152"/>
             <wp:effectExtent b="0" l="0" r="0" t="0"/>
-            <wp:docPr descr="Figure 3. Full correlation matrix of the MDHGLM relating the mean and intra individual variability (IIV) in speed of the predators, the mean and IIV in speed of the prey they encountered, and mean hunting success. Starting from the upper part of the plot are displayed the five parameters for novice predators (gray), the five for intermediate predators (yellow), and the five for advanced predators (blue). Larger dark blue circles indicate stronger positive correlations, while larger dark red circles indicate stronger negative correlations. The black squares indicate correlations between different experience levels (i.e. character states)." title="" id="44" name="Picture"/>
+            <wp:docPr descr="Figure 3. Full correlation matrix of the MDHGLM relating the mean and intra individual variability (IIV) in speed of the predators, the mean and IIV in speed of the prey they encountered, and mean hunting success. Starting from the upper part of the plot are displayed the five parameters for novice predators (gray), the five for intermediate predators (yellow), and the five for advanced predators (blue). Larger dark blue circles indicate stronger positive correlations, while larger dark red circles indicate stronger negative correlations. The black squares indicate correlations between different experience levels (i.e. character states)." title="" id="45" name="Picture"/>
             <a:graphic>
               <a:graphicData uri="http://schemas.openxmlformats.org/drawingml/2006/picture">
                 <pic:pic>
                   <pic:nvPicPr>
-                    <pic:cNvPr descr="C:/Users/maxim/OneDrive/Documents/GitHub/Chapter2/outputs/05_outputs_figures/05_figure3.png" id="45" name="Picture"/>
+                    <pic:cNvPr descr="C:/Users/maxim/OneDrive/Documents/GitHub/Chapter2/outputs/05_outputs_figures/05_figure3.png" id="46" name="Picture"/>
                     <pic:cNvPicPr>
                       <a:picLocks noChangeArrowheads="1" noChangeAspect="1"/>
                     </pic:cNvPicPr>
                   </pic:nvPicPr>
                   <pic:blipFill>
-                    <a:blip r:embed="rId43"/>
+                    <a:blip r:embed="rId44"/>
                     <a:stretch>
                       <a:fillRect/>
                     </a:stretch>
@@ -10766,8 +11118,8 @@
         <w:t xml:space="preserve">Full correlation matrix of the MDHGLM relating the mean and intra individual variability (IIV) in speed of the predators, the mean and IIV in speed of the prey they encountered, and mean hunting success. Starting from the upper part of the plot are displayed the five parameters for novice predators (gray), the five for intermediate predators (yellow), and the five for advanced predators (blue). Larger dark blue circles indicate stronger positive correlations, while larger dark red circles indicate stronger negative correlations. The black squares indicate correlations between different experience levels (i.e. character states).</w:t>
       </w:r>
     </w:p>
-    <w:bookmarkEnd w:id="46"/>
-    <w:bookmarkStart w:id="47" w:name="X97d8a9e147c9f69411c72343e7f467948ed7cd6"/>
+    <w:bookmarkEnd w:id="47"/>
+    <w:bookmarkStart w:id="48" w:name="X97d8a9e147c9f69411c72343e7f467948ed7cd6"/>
     <w:p>
       <w:pPr>
         <w:pStyle w:val="Heading2"/>
@@ -10784,9 +11136,9 @@
         <w:t xml:space="preserve">We did not detect strong correlations between the predators’ average speed and their hunting success (Figure 3 and Table S1), nor between the predators’ IIV in speed and their hunting success (Figure 3 and Table S1), suggesting that both slower/flexible and faster/specialist predators were both equally successful. However, when predators were novice, there was a strong negative correlation between the average speed of the prey that they encountered and their hunting success (Figure 3 and Table S1). Hence, novice individuals that encountered faster prey were less successful. This relationship was decoupled at the later experience levels, such that encounters with faster prey at intermediate and advanced stages were not as strongly correlated with hunting success anymore (Figure 3 and Table S1).</w:t>
       </w:r>
     </w:p>
-    <w:bookmarkEnd w:id="47"/>
     <w:bookmarkEnd w:id="48"/>
-    <w:bookmarkStart w:id="54" w:name="discussion"/>
+    <w:bookmarkEnd w:id="49"/>
+    <w:bookmarkStart w:id="52" w:name="discussion"/>
     <w:p>
       <w:pPr>
         <w:pStyle w:val="Heading1"/>
@@ -10800,66 +11152,103 @@
         <w:pStyle w:val="FirstParagraph"/>
       </w:pPr>
       <w:r>
-        <w:t xml:space="preserve">Outline of the main results</w:t>
+        <w:t xml:space="preserve">Hunting experience has long been hypothesized to play an important role in predator-prey interactions []. Yet, the lack of empirical evidence has led the existing literature to predict conflicting outcomes []. It has thus remained unclear whether predators specialize in their tactic with experience, how such specialization emerges depending on the type of prey that predators encounter, and whether specialization with experience leads to an increase in hunting success. We adressed these questions by capitalizing on an online videogame system simulating a predator-prey interaction, where both the predator and the prey behaviours are simultaneously monitored. Our results show that experience does not generate responses at the population level. Instead, experience appears to be a property of individuals, such that each predator developed, through extensive practice, their own behavioural trajectory. Individuals became increasingly distinct hunters with experience; some specialized at fast-paced hunting, while others adopted a slower and more flexible tactic. The predators’ tactics were also associated with prey encounters, such that those that adopted a specialized cursorial tactic experienced more predictable encounters, while slower and flexible hunters experienced more unpredictable encounters, with no difference in success between the two types of hunters. With experience, this predator-prey behavioural relationship grew stronger, while the relationship between the prey’s behaviour and hunting success diminished. Together, our observations suggest that predators use their experience to adjust their hunting tactic, and the degree at which they specialize in it, based on the prey that they encountered throughout their lifetime. Moreover, the stronger predator-prey interaction through experience may imply the emergence of an arms race mediated through learning.</w:t>
       </w:r>
     </w:p>
-    <w:bookmarkStart w:id="49" w:name="X6e9ac82226fcf0767b01a493787cbe89e08aaf7"/>
+    <w:bookmarkStart w:id="50" w:name="Xc218476418b4bf4b774b215dfcadb00fd175ccc"/>
     <w:p>
       <w:pPr>
         <w:pStyle w:val="Heading2"/>
       </w:pPr>
       <w:r>
+        <w:t xml:space="preserve">The role of hunting experience on the predator’s foraging behaviour</w:t>
+      </w:r>
+    </w:p>
+    <w:p>
+      <w:pPr>
+        <w:numPr>
+          <w:ilvl w:val="0"/>
+          <w:numId w:val="1001"/>
+        </w:numPr>
+      </w:pPr>
+      <w:r>
         <w:t xml:space="preserve">Individuals differ in the development of their expertise</w:t>
       </w:r>
     </w:p>
-    <w:bookmarkEnd w:id="49"/>
-    <w:bookmarkStart w:id="50" w:name="X3ad7c4d9a75670c313e50b140b8d3f5372018fb"/>
+    <w:p>
+      <w:pPr>
+        <w:numPr>
+          <w:ilvl w:val="0"/>
+          <w:numId w:val="1001"/>
+        </w:numPr>
+      </w:pPr>
+      <w:r>
+        <w:t xml:space="preserve">Specialization does not change with experience at the population level</w:t>
+      </w:r>
+    </w:p>
+    <w:p>
+      <w:pPr>
+        <w:numPr>
+          <w:ilvl w:val="0"/>
+          <w:numId w:val="1001"/>
+        </w:numPr>
+      </w:pPr>
+      <w:r>
+        <w:t xml:space="preserve">Individuals either specialize or increase their flexiblity with experience</w:t>
+      </w:r>
+    </w:p>
+    <w:p>
+      <w:pPr>
+        <w:pStyle w:val="FirstParagraph"/>
+      </w:pPr>
+      <w:r>
+        <w:rPr>
+          <w:iCs/>
+          <w:i/>
+        </w:rPr>
+        <w:t xml:space="preserve">This has important implications for future theoretical models predicting a directional increase in specialization or flexibility. should incorporate individual variation if both mechanisms operate at the same time</w:t>
+      </w:r>
+    </w:p>
+    <w:bookmarkEnd w:id="50"/>
+    <w:bookmarkStart w:id="51" w:name="Xc1f09d994c0f48c9ce406ec15fb5c3affef5f29"/>
     <w:p>
       <w:pPr>
         <w:pStyle w:val="Heading2"/>
       </w:pPr>
       <w:r>
-        <w:t xml:space="preserve">Specialization does not change with experience at the population level</w:t>
+        <w:t xml:space="preserve">Predator-prey interactions change with experience</w:t>
       </w:r>
     </w:p>
-    <w:bookmarkEnd w:id="50"/>
-    <w:bookmarkStart w:id="51" w:name="X1e46da57fd9a03bec8fa4a42b02382394e82a58"/>
     <w:p>
       <w:pPr>
-        <w:pStyle w:val="Heading2"/>
+        <w:numPr>
+          <w:ilvl w:val="0"/>
+          <w:numId w:val="1002"/>
+        </w:numPr>
       </w:pPr>
       <w:r>
-        <w:t xml:space="preserve">Individuals either specialize or increase their flexiblity with experience</w:t>
+        <w:t xml:space="preserve">Experience strenghtens predator-prey interactions</w:t>
+      </w:r>
+    </w:p>
+    <w:p>
+      <w:pPr>
+        <w:numPr>
+          <w:ilvl w:val="0"/>
+          <w:numId w:val="1002"/>
+        </w:numPr>
+      </w:pPr>
+      <w:r>
+        <w:t xml:space="preserve">Experience dampens the relationship between behaviour and success</w:t>
+      </w:r>
+    </w:p>
+    <w:p>
+      <w:r>
+        <w:br w:type="page"/>
       </w:r>
     </w:p>
     <w:bookmarkEnd w:id="51"/>
-    <w:bookmarkStart w:id="52" w:name="X56f7f8cbecb9975ac25c37c10b77a8ab7675834"/>
-    <w:p>
-      <w:pPr>
-        <w:pStyle w:val="Heading2"/>
-      </w:pPr>
-      <w:r>
-        <w:t xml:space="preserve">Experience strenghtens predator-prey interactions</w:t>
-      </w:r>
-    </w:p>
     <w:bookmarkEnd w:id="52"/>
-    <w:bookmarkStart w:id="53" w:name="X9e729bf2f51243648a18a50b7e2b25124ab6b63"/>
-    <w:p>
-      <w:pPr>
-        <w:pStyle w:val="Heading2"/>
-      </w:pPr>
-      <w:r>
-        <w:t xml:space="preserve">Experience dampens the relationship between behaviour and success</w:t>
-      </w:r>
-    </w:p>
-    <w:p>
-      <w:r>
-        <w:br w:type="page"/>
-      </w:r>
-    </w:p>
-    <w:bookmarkEnd w:id="53"/>
-    <w:bookmarkEnd w:id="54"/>
-    <w:bookmarkStart w:id="165" w:name="litterature-cited"/>
+    <w:bookmarkStart w:id="163" w:name="litterature-cited"/>
     <w:p>
       <w:pPr>
         <w:pStyle w:val="Heading1"/>
@@ -10868,8 +11257,8 @@
         <w:t xml:space="preserve">LITTERATURE CITED</w:t>
       </w:r>
     </w:p>
-    <w:bookmarkStart w:id="164" w:name="refs"/>
-    <w:bookmarkStart w:id="56" w:name="ref-Araujo.etal2011"/>
+    <w:bookmarkStart w:id="162" w:name="refs"/>
+    <w:bookmarkStart w:id="54" w:name="ref-Araujo.etal2011"/>
     <w:p>
       <w:pPr>
         <w:pStyle w:val="Bibliography"/>
@@ -10880,7 +11269,7 @@
       <w:r>
         <w:t xml:space="preserve"> </w:t>
       </w:r>
-      <w:hyperlink r:id="rId55">
+      <w:hyperlink r:id="rId53">
         <w:r>
           <w:rPr>
             <w:rStyle w:val="Hyperlink"/>
@@ -10905,8 +11294,8 @@
         <w:t xml:space="preserve">, 14, 948–958.</w:t>
       </w:r>
     </w:p>
-    <w:bookmarkEnd w:id="56"/>
-    <w:bookmarkStart w:id="58" w:name="ref-Beauchamp2020"/>
+    <w:bookmarkEnd w:id="54"/>
+    <w:bookmarkStart w:id="56" w:name="ref-Beauchamp2020"/>
     <w:p>
       <w:pPr>
         <w:pStyle w:val="Bibliography"/>
@@ -10917,7 +11306,7 @@
       <w:r>
         <w:t xml:space="preserve"> </w:t>
       </w:r>
-      <w:hyperlink r:id="rId57">
+      <w:hyperlink r:id="rId55">
         <w:r>
           <w:rPr>
             <w:rStyle w:val="Hyperlink"/>
@@ -10942,8 +11331,8 @@
         <w:t xml:space="preserve">, 74, 49.</w:t>
       </w:r>
     </w:p>
-    <w:bookmarkEnd w:id="58"/>
-    <w:bookmarkStart w:id="60" w:name="ref-Burkner2017"/>
+    <w:bookmarkEnd w:id="56"/>
+    <w:bookmarkStart w:id="58" w:name="ref-Burkner2017"/>
     <w:p>
       <w:pPr>
         <w:pStyle w:val="Bibliography"/>
@@ -10954,7 +11343,7 @@
       <w:r>
         <w:t xml:space="preserve"> </w:t>
       </w:r>
-      <w:hyperlink r:id="rId59">
+      <w:hyperlink r:id="rId57">
         <w:r>
           <w:rPr>
             <w:rStyle w:val="Hyperlink"/>
@@ -11015,8 +11404,8 @@
         <w:t xml:space="preserve">, 80, 1–28.</w:t>
       </w:r>
     </w:p>
-    <w:bookmarkEnd w:id="60"/>
-    <w:bookmarkStart w:id="62" w:name="ref-Cere.etal2021"/>
+    <w:bookmarkEnd w:id="58"/>
+    <w:bookmarkStart w:id="60" w:name="ref-Cere.etal2021"/>
     <w:p>
       <w:pPr>
         <w:pStyle w:val="Bibliography"/>
@@ -11027,7 +11416,7 @@
       <w:r>
         <w:t xml:space="preserve"> </w:t>
       </w:r>
-      <w:hyperlink r:id="rId61">
+      <w:hyperlink r:id="rId59">
         <w:r>
           <w:rPr>
             <w:rStyle w:val="Hyperlink"/>
@@ -11052,8 +11441,8 @@
         <w:t xml:space="preserve">, 181, 105–116.</w:t>
       </w:r>
     </w:p>
-    <w:bookmarkEnd w:id="62"/>
-    <w:bookmarkStart w:id="64" w:name="ref-Chang.etal2017"/>
+    <w:bookmarkEnd w:id="60"/>
+    <w:bookmarkStart w:id="62" w:name="ref-Chang.etal2017"/>
     <w:p>
       <w:pPr>
         <w:pStyle w:val="Bibliography"/>
@@ -11064,7 +11453,7 @@
       <w:r>
         <w:t xml:space="preserve"> </w:t>
       </w:r>
-      <w:hyperlink r:id="rId63">
+      <w:hyperlink r:id="rId61">
         <w:r>
           <w:rPr>
             <w:rStyle w:val="Hyperlink"/>
@@ -11089,8 +11478,8 @@
         <w:t xml:space="preserve">, 7, 40734.</w:t>
       </w:r>
     </w:p>
-    <w:bookmarkEnd w:id="64"/>
-    <w:bookmarkStart w:id="66" w:name="X8f96d1d7960a4ec81bae6d97ed75b01618a8636"/>
+    <w:bookmarkEnd w:id="62"/>
+    <w:bookmarkStart w:id="64" w:name="X8f96d1d7960a4ec81bae6d97ed75b01618a8636"/>
     <w:p>
       <w:pPr>
         <w:pStyle w:val="Bibliography"/>
@@ -11101,7 +11490,7 @@
       <w:r>
         <w:t xml:space="preserve"> </w:t>
       </w:r>
-      <w:hyperlink r:id="rId65">
+      <w:hyperlink r:id="rId63">
         <w:r>
           <w:rPr>
             <w:rStyle w:val="Hyperlink"/>
@@ -11126,8 +11515,8 @@
         <w:t xml:space="preserve">, 6, 27–37.</w:t>
       </w:r>
     </w:p>
-    <w:bookmarkEnd w:id="66"/>
-    <w:bookmarkStart w:id="68" w:name="ref-Courbin.etal2018"/>
+    <w:bookmarkEnd w:id="64"/>
+    <w:bookmarkStart w:id="66" w:name="ref-Courbin.etal2018"/>
     <w:p>
       <w:pPr>
         <w:pStyle w:val="Bibliography"/>
@@ -11151,7 +11540,7 @@
       <w:r>
         <w:t xml:space="preserve"> </w:t>
       </w:r>
-      <w:hyperlink r:id="rId67">
+      <w:hyperlink r:id="rId65">
         <w:r>
           <w:rPr>
             <w:rStyle w:val="Hyperlink"/>
@@ -11176,8 +11565,8 @@
         <w:t xml:space="preserve">, 21, 1043–1054.</w:t>
       </w:r>
     </w:p>
-    <w:bookmarkEnd w:id="68"/>
-    <w:bookmarkStart w:id="70" w:name="ref-Davoren.etal2003"/>
+    <w:bookmarkEnd w:id="66"/>
+    <w:bookmarkStart w:id="68" w:name="ref-Davoren.etal2003"/>
     <w:p>
       <w:pPr>
         <w:pStyle w:val="Bibliography"/>
@@ -11188,7 +11577,7 @@
       <w:r>
         <w:t xml:space="preserve"> </w:t>
       </w:r>
-      <w:hyperlink r:id="rId69">
+      <w:hyperlink r:id="rId67">
         <w:r>
           <w:rPr>
             <w:rStyle w:val="Hyperlink"/>
@@ -11297,8 +11686,8 @@
         <w:t xml:space="preserve">, 73, 463–481.</w:t>
       </w:r>
     </w:p>
-    <w:bookmarkEnd w:id="70"/>
-    <w:bookmarkStart w:id="71" w:name="ref-Dukas1998"/>
+    <w:bookmarkEnd w:id="68"/>
+    <w:bookmarkStart w:id="69" w:name="ref-Dukas1998"/>
     <w:p>
       <w:pPr>
         <w:pStyle w:val="Bibliography"/>
@@ -11338,8 +11727,8 @@
         <w:t xml:space="preserve">, pp. 129–174.</w:t>
       </w:r>
     </w:p>
-    <w:bookmarkEnd w:id="71"/>
-    <w:bookmarkStart w:id="73" w:name="ref-Dukas2019"/>
+    <w:bookmarkEnd w:id="69"/>
+    <w:bookmarkStart w:id="71" w:name="ref-Dukas2019"/>
     <w:p>
       <w:pPr>
         <w:pStyle w:val="Bibliography"/>
@@ -11350,7 +11739,7 @@
       <w:r>
         <w:t xml:space="preserve"> </w:t>
       </w:r>
-      <w:hyperlink r:id="rId72">
+      <w:hyperlink r:id="rId70">
         <w:r>
           <w:rPr>
             <w:rStyle w:val="Hyperlink"/>
@@ -11375,8 +11764,8 @@
         <w:t xml:space="preserve">, 147, 199–210.</w:t>
       </w:r>
     </w:p>
-    <w:bookmarkEnd w:id="73"/>
-    <w:bookmarkStart w:id="75" w:name="ref-Edwards.Jackson1994"/>
+    <w:bookmarkEnd w:id="71"/>
+    <w:bookmarkStart w:id="73" w:name="ref-Edwards.Jackson1994"/>
     <w:p>
       <w:pPr>
         <w:pStyle w:val="Bibliography"/>
@@ -11387,7 +11776,7 @@
       <w:r>
         <w:t xml:space="preserve"> </w:t>
       </w:r>
-      <w:hyperlink r:id="rId74">
+      <w:hyperlink r:id="rId72">
         <w:r>
           <w:rPr>
             <w:rStyle w:val="Hyperlink"/>
@@ -11478,8 +11867,8 @@
         <w:t xml:space="preserve">, 21, 269–277.</w:t>
       </w:r>
     </w:p>
-    <w:bookmarkEnd w:id="75"/>
-    <w:bookmarkStart w:id="77" w:name="ref-Estes.etal2003"/>
+    <w:bookmarkEnd w:id="73"/>
+    <w:bookmarkStart w:id="75" w:name="ref-Estes.etal2003"/>
     <w:p>
       <w:pPr>
         <w:pStyle w:val="Bibliography"/>
@@ -11490,7 +11879,7 @@
       <w:r>
         <w:t xml:space="preserve"> </w:t>
       </w:r>
-      <w:hyperlink r:id="rId76">
+      <w:hyperlink r:id="rId74">
         <w:r>
           <w:rPr>
             <w:rStyle w:val="Hyperlink"/>
@@ -11515,8 +11904,8 @@
         <w:t xml:space="preserve">, 72, 144–155.</w:t>
       </w:r>
     </w:p>
-    <w:bookmarkEnd w:id="77"/>
-    <w:bookmarkStart w:id="79" w:name="ref-FraserFranco.etal2022"/>
+    <w:bookmarkEnd w:id="75"/>
+    <w:bookmarkStart w:id="77" w:name="ref-FraserFranco.etal2022"/>
     <w:p>
       <w:pPr>
         <w:pStyle w:val="Bibliography"/>
@@ -11527,7 +11916,7 @@
       <w:r>
         <w:t xml:space="preserve"> </w:t>
       </w:r>
-      <w:hyperlink r:id="rId78">
+      <w:hyperlink r:id="rId76">
         <w:r>
           <w:rPr>
             <w:rStyle w:val="Hyperlink"/>
@@ -11552,8 +11941,8 @@
         <w:t xml:space="preserve">, 33, 967–978.</w:t>
       </w:r>
     </w:p>
-    <w:bookmarkEnd w:id="79"/>
-    <w:bookmarkStart w:id="80" w:name="ref-Gabry.Cesnovar2021"/>
+    <w:bookmarkEnd w:id="77"/>
+    <w:bookmarkStart w:id="78" w:name="ref-Gabry.Cesnovar2021"/>
     <w:p>
       <w:pPr>
         <w:pStyle w:val="Bibliography"/>
@@ -11580,8 +11969,8 @@
         <w:t xml:space="preserve">".</w:t>
       </w:r>
     </w:p>
-    <w:bookmarkEnd w:id="80"/>
-    <w:bookmarkStart w:id="82" w:name="ref-Griffen.etal2012"/>
+    <w:bookmarkEnd w:id="78"/>
+    <w:bookmarkStart w:id="80" w:name="ref-Griffen.etal2012"/>
     <w:p>
       <w:pPr>
         <w:pStyle w:val="Bibliography"/>
@@ -11592,7 +11981,7 @@
       <w:r>
         <w:t xml:space="preserve"> </w:t>
       </w:r>
-      <w:hyperlink r:id="rId81">
+      <w:hyperlink r:id="rId79">
         <w:r>
           <w:rPr>
             <w:rStyle w:val="Hyperlink"/>
@@ -11617,8 +12006,8 @@
         <w:t xml:space="preserve">, 93, 1935–1943.</w:t>
       </w:r>
     </w:p>
-    <w:bookmarkEnd w:id="82"/>
-    <w:bookmarkStart w:id="84" w:name="ref-Heithaus.etal2018"/>
+    <w:bookmarkEnd w:id="80"/>
+    <w:bookmarkStart w:id="82" w:name="ref-Heithaus.etal2018"/>
     <w:p>
       <w:pPr>
         <w:pStyle w:val="Bibliography"/>
@@ -11629,7 +12018,7 @@
       <w:r>
         <w:t xml:space="preserve"> </w:t>
       </w:r>
-      <w:hyperlink r:id="rId83">
+      <w:hyperlink r:id="rId81">
         <w:r>
           <w:rPr>
             <w:rStyle w:val="Hyperlink"/>
@@ -11708,8 +12097,8 @@
         <w:t xml:space="preserve">, pp. 354–363.</w:t>
       </w:r>
     </w:p>
-    <w:bookmarkEnd w:id="84"/>
-    <w:bookmarkStart w:id="86" w:name="ref-Holm.etal2019"/>
+    <w:bookmarkEnd w:id="82"/>
+    <w:bookmarkStart w:id="84" w:name="ref-Holm.etal2019"/>
     <w:p>
       <w:pPr>
         <w:pStyle w:val="Bibliography"/>
@@ -11720,7 +12109,7 @@
       <w:r>
         <w:t xml:space="preserve"> </w:t>
       </w:r>
-      <w:hyperlink r:id="rId85">
+      <w:hyperlink r:id="rId83">
         <w:r>
           <w:rPr>
             <w:rStyle w:val="Hyperlink"/>
@@ -11745,8 +12134,8 @@
         <w:t xml:space="preserve">, 511, 19–27.</w:t>
       </w:r>
     </w:p>
-    <w:bookmarkEnd w:id="86"/>
-    <w:bookmarkStart w:id="88" w:name="ref-Huey.Pianka1981"/>
+    <w:bookmarkEnd w:id="84"/>
+    <w:bookmarkStart w:id="86" w:name="ref-Huey.Pianka1981"/>
     <w:p>
       <w:pPr>
         <w:pStyle w:val="Bibliography"/>
@@ -11757,7 +12146,7 @@
       <w:r>
         <w:t xml:space="preserve"> </w:t>
       </w:r>
-      <w:hyperlink r:id="rId87">
+      <w:hyperlink r:id="rId85">
         <w:r>
           <w:rPr>
             <w:rStyle w:val="Hyperlink"/>
@@ -11782,8 +12171,8 @@
         <w:t xml:space="preserve">, 62, 991–999.</w:t>
       </w:r>
     </w:p>
-    <w:bookmarkEnd w:id="88"/>
-    <w:bookmarkStart w:id="90" w:name="ref-Ishii.Shimada2010"/>
+    <w:bookmarkEnd w:id="86"/>
+    <w:bookmarkStart w:id="88" w:name="ref-Ishii.Shimada2010"/>
     <w:p>
       <w:pPr>
         <w:pStyle w:val="Bibliography"/>
@@ -11794,7 +12183,7 @@
       <w:r>
         <w:t xml:space="preserve"> </w:t>
       </w:r>
-      <w:hyperlink r:id="rId89">
+      <w:hyperlink r:id="rId87">
         <w:r>
           <w:rPr>
             <w:rStyle w:val="Hyperlink"/>
@@ -11819,8 +12208,8 @@
         <w:t xml:space="preserve">, 52, 27.</w:t>
       </w:r>
     </w:p>
-    <w:bookmarkEnd w:id="90"/>
-    <w:bookmarkStart w:id="92" w:name="ref-Karkarey.etal2017"/>
+    <w:bookmarkEnd w:id="88"/>
+    <w:bookmarkStart w:id="90" w:name="ref-Karkarey.etal2017"/>
     <w:p>
       <w:pPr>
         <w:pStyle w:val="Bibliography"/>
@@ -11831,7 +12220,7 @@
       <w:r>
         <w:t xml:space="preserve"> </w:t>
       </w:r>
-      <w:hyperlink r:id="rId91">
+      <w:hyperlink r:id="rId89">
         <w:r>
           <w:rPr>
             <w:rStyle w:val="Hyperlink"/>
@@ -11856,8 +12245,8 @@
         <w:t xml:space="preserve">, 131, 13–22.</w:t>
       </w:r>
     </w:p>
-    <w:bookmarkEnd w:id="92"/>
-    <w:bookmarkStart w:id="94" w:name="X861472cb300cb4fe47c34b2285e8585ed9d2165"/>
+    <w:bookmarkEnd w:id="90"/>
+    <w:bookmarkStart w:id="92" w:name="X861472cb300cb4fe47c34b2285e8585ed9d2165"/>
     <w:p>
       <w:pPr>
         <w:pStyle w:val="Bibliography"/>
@@ -11868,7 +12257,7 @@
       <w:r>
         <w:t xml:space="preserve"> </w:t>
       </w:r>
-      <w:hyperlink r:id="rId93">
+      <w:hyperlink r:id="rId91">
         <w:r>
           <w:rPr>
             <w:rStyle w:val="Hyperlink"/>
@@ -11917,8 +12306,8 @@
         <w:t xml:space="preserve">, 84, 1081–1091.</w:t>
       </w:r>
     </w:p>
-    <w:bookmarkEnd w:id="94"/>
-    <w:bookmarkStart w:id="96" w:name="ref-Kobler.etal2009"/>
+    <w:bookmarkEnd w:id="92"/>
+    <w:bookmarkStart w:id="94" w:name="ref-Kobler.etal2009"/>
     <w:p>
       <w:pPr>
         <w:pStyle w:val="Bibliography"/>
@@ -11929,7 +12318,7 @@
       <w:r>
         <w:t xml:space="preserve"> </w:t>
       </w:r>
-      <w:hyperlink r:id="rId95">
+      <w:hyperlink r:id="rId93">
         <w:r>
           <w:rPr>
             <w:rStyle w:val="Hyperlink"/>
@@ -11951,8 +12340,8 @@
         <w:t xml:space="preserve">, 161, 837–847.</w:t>
       </w:r>
     </w:p>
-    <w:bookmarkEnd w:id="96"/>
-    <w:bookmarkStart w:id="98" w:name="ref-leeDoubleHierarchicalGeneralized2006"/>
+    <w:bookmarkEnd w:id="94"/>
+    <w:bookmarkStart w:id="96" w:name="ref-leeDoubleHierarchicalGeneralized2006"/>
     <w:p>
       <w:pPr>
         <w:pStyle w:val="Bibliography"/>
@@ -11963,7 +12352,7 @@
       <w:r>
         <w:t xml:space="preserve"> </w:t>
       </w:r>
-      <w:hyperlink r:id="rId97">
+      <w:hyperlink r:id="rId95">
         <w:r>
           <w:rPr>
             <w:rStyle w:val="Hyperlink"/>
@@ -11988,8 +12377,8 @@
         <w:t xml:space="preserve">, 55, 139–185.</w:t>
       </w:r>
     </w:p>
-    <w:bookmarkEnd w:id="98"/>
-    <w:bookmarkStart w:id="100" w:name="X6c7e3aeb277c8347e9da059dcf5014bc78fbbe9"/>
+    <w:bookmarkEnd w:id="96"/>
+    <w:bookmarkStart w:id="98" w:name="X6c7e3aeb277c8347e9da059dcf5014bc78fbbe9"/>
     <w:p>
       <w:pPr>
         <w:pStyle w:val="Bibliography"/>
@@ -12000,7 +12389,7 @@
       <w:r>
         <w:t xml:space="preserve"> </w:t>
       </w:r>
-      <w:hyperlink r:id="rId99">
+      <w:hyperlink r:id="rId97">
         <w:r>
           <w:rPr>
             <w:rStyle w:val="Hyperlink"/>
@@ -12085,8 +12474,8 @@
         <w:t xml:space="preserve">, 18, 386–402.</w:t>
       </w:r>
     </w:p>
-    <w:bookmarkEnd w:id="100"/>
-    <w:bookmarkStart w:id="102" w:name="ref-Manlick.etal2021"/>
+    <w:bookmarkEnd w:id="98"/>
+    <w:bookmarkStart w:id="100" w:name="ref-Manlick.etal2021"/>
     <w:p>
       <w:pPr>
         <w:pStyle w:val="Bibliography"/>
@@ -12097,7 +12486,7 @@
       <w:r>
         <w:t xml:space="preserve"> </w:t>
       </w:r>
-      <w:hyperlink r:id="rId101">
+      <w:hyperlink r:id="rId99">
         <w:r>
           <w:rPr>
             <w:rStyle w:val="Hyperlink"/>
@@ -12122,8 +12511,8 @@
         <w:t xml:space="preserve">, 90, 2806–2818.</w:t>
       </w:r>
     </w:p>
-    <w:bookmarkEnd w:id="102"/>
-    <w:bookmarkStart w:id="104" w:name="ref-Matsumura.Miyatake2022a"/>
+    <w:bookmarkEnd w:id="100"/>
+    <w:bookmarkStart w:id="102" w:name="ref-Matsumura.Miyatake2022a"/>
     <w:p>
       <w:pPr>
         <w:pStyle w:val="Bibliography"/>
@@ -12134,7 +12523,7 @@
       <w:r>
         <w:t xml:space="preserve"> </w:t>
       </w:r>
-      <w:hyperlink r:id="rId103">
+      <w:hyperlink r:id="rId101">
         <w:r>
           <w:rPr>
             <w:rStyle w:val="Hyperlink"/>
@@ -12165,8 +12554,8 @@
         <w:t xml:space="preserve">, 128, 395–401.</w:t>
       </w:r>
     </w:p>
-    <w:bookmarkEnd w:id="104"/>
-    <w:bookmarkStart w:id="106" w:name="ref-Mery.Burns2010"/>
+    <w:bookmarkEnd w:id="102"/>
+    <w:bookmarkStart w:id="104" w:name="ref-Mery.Burns2010"/>
     <w:p>
       <w:pPr>
         <w:pStyle w:val="Bibliography"/>
@@ -12177,7 +12566,7 @@
       <w:r>
         <w:t xml:space="preserve"> </w:t>
       </w:r>
-      <w:hyperlink r:id="rId105">
+      <w:hyperlink r:id="rId103">
         <w:r>
           <w:rPr>
             <w:rStyle w:val="Hyperlink"/>
@@ -12202,8 +12591,8 @@
         <w:t xml:space="preserve">, 24, 571–583.</w:t>
       </w:r>
     </w:p>
-    <w:bookmarkEnd w:id="106"/>
-    <w:bookmarkStart w:id="108" w:name="ref-Michalko.etal2021"/>
+    <w:bookmarkEnd w:id="104"/>
+    <w:bookmarkStart w:id="106" w:name="ref-Michalko.etal2021"/>
     <w:p>
       <w:pPr>
         <w:pStyle w:val="Bibliography"/>
@@ -12214,7 +12603,7 @@
       <w:r>
         <w:t xml:space="preserve"> </w:t>
       </w:r>
-      <w:hyperlink r:id="rId107">
+      <w:hyperlink r:id="rId105">
         <w:r>
           <w:rPr>
             <w:rStyle w:val="Hyperlink"/>
@@ -12239,8 +12628,8 @@
         <w:t xml:space="preserve">, 32, 257–264.</w:t>
       </w:r>
     </w:p>
-    <w:bookmarkEnd w:id="108"/>
-    <w:bookmarkStart w:id="110" w:name="ref-Michalko.Pekar2016"/>
+    <w:bookmarkEnd w:id="106"/>
+    <w:bookmarkStart w:id="108" w:name="ref-Michalko.Pekar2016"/>
     <w:p>
       <w:pPr>
         <w:pStyle w:val="Bibliography"/>
@@ -12251,7 +12640,7 @@
       <w:r>
         <w:t xml:space="preserve"> </w:t>
       </w:r>
-      <w:hyperlink r:id="rId109">
+      <w:hyperlink r:id="rId107">
         <w:r>
           <w:rPr>
             <w:rStyle w:val="Hyperlink"/>
@@ -12276,8 +12665,8 @@
         <w:t xml:space="preserve">, 181, 1187–1197.</w:t>
       </w:r>
     </w:p>
-    <w:bookmarkEnd w:id="110"/>
-    <w:bookmarkStart w:id="112" w:name="ref-Mitchell.etal2016a"/>
+    <w:bookmarkEnd w:id="108"/>
+    <w:bookmarkStart w:id="110" w:name="ref-Mitchell.etal2016a"/>
     <w:p>
       <w:pPr>
         <w:pStyle w:val="Bibliography"/>
@@ -12288,7 +12677,7 @@
       <w:r>
         <w:t xml:space="preserve"> </w:t>
       </w:r>
-      <w:hyperlink r:id="rId111">
+      <w:hyperlink r:id="rId109">
         <w:r>
           <w:rPr>
             <w:rStyle w:val="Hyperlink"/>
@@ -12313,8 +12702,8 @@
         <w:t xml:space="preserve">, 3, 160352.</w:t>
       </w:r>
     </w:p>
-    <w:bookmarkEnd w:id="112"/>
-    <w:bookmarkStart w:id="114" w:name="ref-Moran.etal2017"/>
+    <w:bookmarkEnd w:id="110"/>
+    <w:bookmarkStart w:id="112" w:name="ref-Moran.etal2017"/>
     <w:p>
       <w:pPr>
         <w:pStyle w:val="Bibliography"/>
@@ -12325,7 +12714,7 @@
       <w:r>
         <w:t xml:space="preserve"> </w:t>
       </w:r>
-      <w:hyperlink r:id="rId113">
+      <w:hyperlink r:id="rId111">
         <w:r>
           <w:rPr>
             <w:rStyle w:val="Hyperlink"/>
@@ -12350,8 +12739,8 @@
         <w:t xml:space="preserve">, 126, 917–930.</w:t>
       </w:r>
     </w:p>
-    <w:bookmarkEnd w:id="114"/>
-    <w:bookmarkStart w:id="116" w:name="ref-Morse2000"/>
+    <w:bookmarkEnd w:id="112"/>
+    <w:bookmarkStart w:id="114" w:name="ref-Morse2000"/>
     <w:p>
       <w:pPr>
         <w:pStyle w:val="Bibliography"/>
@@ -12362,7 +12751,7 @@
       <w:r>
         <w:t xml:space="preserve"> </w:t>
       </w:r>
-      <w:hyperlink r:id="rId115">
+      <w:hyperlink r:id="rId113">
         <w:r>
           <w:rPr>
             <w:rStyle w:val="Hyperlink"/>
@@ -12387,8 +12776,8 @@
         <w:t xml:space="preserve">, 60, 827–835.</w:t>
       </w:r>
     </w:p>
-    <w:bookmarkEnd w:id="116"/>
-    <w:bookmarkStart w:id="118" w:name="ref-ODea.etal2022"/>
+    <w:bookmarkEnd w:id="114"/>
+    <w:bookmarkStart w:id="116" w:name="ref-ODea.etal2022"/>
     <w:p>
       <w:pPr>
         <w:pStyle w:val="Bibliography"/>
@@ -12399,7 +12788,7 @@
       <w:r>
         <w:t xml:space="preserve"> </w:t>
       </w:r>
-      <w:hyperlink r:id="rId117">
+      <w:hyperlink r:id="rId115">
         <w:r>
           <w:rPr>
             <w:rStyle w:val="Hyperlink"/>
@@ -12448,8 +12837,8 @@
         <w:t xml:space="preserve">, 13, 278–293.</w:t>
       </w:r>
     </w:p>
-    <w:bookmarkEnd w:id="118"/>
-    <w:bookmarkStart w:id="120" w:name="ref-Patrick.Weimerskirch2014a"/>
+    <w:bookmarkEnd w:id="116"/>
+    <w:bookmarkStart w:id="118" w:name="ref-Patrick.Weimerskirch2014a"/>
     <w:p>
       <w:pPr>
         <w:pStyle w:val="Bibliography"/>
@@ -12460,7 +12849,7 @@
       <w:r>
         <w:t xml:space="preserve"> </w:t>
       </w:r>
-      <w:hyperlink r:id="rId119">
+      <w:hyperlink r:id="rId117">
         <w:r>
           <w:rPr>
             <w:rStyle w:val="Hyperlink"/>
@@ -12485,8 +12874,8 @@
         <w:t xml:space="preserve">, 10, 20140630.</w:t>
       </w:r>
     </w:p>
-    <w:bookmarkEnd w:id="120"/>
-    <w:bookmarkStart w:id="122" w:name="ref-Patrick.Weimerskirch2014"/>
+    <w:bookmarkEnd w:id="118"/>
+    <w:bookmarkStart w:id="120" w:name="ref-Patrick.Weimerskirch2014"/>
     <w:p>
       <w:pPr>
         <w:pStyle w:val="Bibliography"/>
@@ -12497,7 +12886,7 @@
       <w:r>
         <w:t xml:space="preserve"> </w:t>
       </w:r>
-      <w:hyperlink r:id="rId121">
+      <w:hyperlink r:id="rId119">
         <w:r>
           <w:rPr>
             <w:rStyle w:val="Hyperlink"/>
@@ -12582,8 +12971,8 @@
         <w:t xml:space="preserve">, 9, e87269.</w:t>
       </w:r>
     </w:p>
-    <w:bookmarkEnd w:id="122"/>
-    <w:bookmarkStart w:id="124" w:name="ref-Paull.etal2012"/>
+    <w:bookmarkEnd w:id="120"/>
+    <w:bookmarkStart w:id="122" w:name="ref-Paull.etal2012"/>
     <w:p>
       <w:pPr>
         <w:pStyle w:val="Bibliography"/>
@@ -12594,7 +12983,7 @@
       <w:r>
         <w:t xml:space="preserve"> </w:t>
       </w:r>
-      <w:hyperlink r:id="rId123">
+      <w:hyperlink r:id="rId121">
         <w:r>
           <w:rPr>
             <w:rStyle w:val="Hyperlink"/>
@@ -12619,8 +13008,8 @@
         <w:t xml:space="preserve">, 107, 845–853.</w:t>
       </w:r>
     </w:p>
-    <w:bookmarkEnd w:id="124"/>
-    <w:bookmarkStart w:id="126" w:name="ref-Pedersen.etal2019"/>
+    <w:bookmarkEnd w:id="122"/>
+    <w:bookmarkStart w:id="124" w:name="ref-Pedersen.etal2019"/>
     <w:p>
       <w:pPr>
         <w:pStyle w:val="Bibliography"/>
@@ -12631,7 +13020,7 @@
       <w:r>
         <w:t xml:space="preserve"> </w:t>
       </w:r>
-      <w:hyperlink r:id="rId125">
+      <w:hyperlink r:id="rId123">
         <w:r>
           <w:rPr>
             <w:rStyle w:val="Hyperlink"/>
@@ -12656,8 +13045,8 @@
         <w:t xml:space="preserve">, 7, e6876.</w:t>
       </w:r>
     </w:p>
-    <w:bookmarkEnd w:id="126"/>
-    <w:bookmarkStart w:id="128" w:name="ref-Phillips.etal2017"/>
+    <w:bookmarkEnd w:id="124"/>
+    <w:bookmarkStart w:id="126" w:name="ref-Phillips.etal2017"/>
     <w:p>
       <w:pPr>
         <w:pStyle w:val="Bibliography"/>
@@ -12668,7 +13057,7 @@
       <w:r>
         <w:t xml:space="preserve"> </w:t>
       </w:r>
-      <w:hyperlink r:id="rId127">
+      <w:hyperlink r:id="rId125">
         <w:r>
           <w:rPr>
             <w:rStyle w:val="Hyperlink"/>
@@ -12693,8 +13082,8 @@
         <w:t xml:space="preserve">, 578, 117–150.</w:t>
       </w:r>
     </w:p>
-    <w:bookmarkEnd w:id="128"/>
-    <w:bookmarkStart w:id="130" w:name="ref-Piironen.Vehtari2017"/>
+    <w:bookmarkEnd w:id="126"/>
+    <w:bookmarkStart w:id="128" w:name="ref-Piironen.Vehtari2017"/>
     <w:p>
       <w:pPr>
         <w:pStyle w:val="Bibliography"/>
@@ -12705,7 +13094,7 @@
       <w:r>
         <w:t xml:space="preserve"> </w:t>
       </w:r>
-      <w:hyperlink r:id="rId129">
+      <w:hyperlink r:id="rId127">
         <w:r>
           <w:rPr>
             <w:rStyle w:val="Hyperlink"/>
@@ -12754,8 +13143,8 @@
         <w:t xml:space="preserve">, 27, 711–735.</w:t>
       </w:r>
     </w:p>
-    <w:bookmarkEnd w:id="130"/>
-    <w:bookmarkStart w:id="132" w:name="ref-Potier.etal2015"/>
+    <w:bookmarkEnd w:id="128"/>
+    <w:bookmarkStart w:id="130" w:name="ref-Potier.etal2015"/>
     <w:p>
       <w:pPr>
         <w:pStyle w:val="Bibliography"/>
@@ -12766,7 +13155,7 @@
       <w:r>
         <w:t xml:space="preserve"> </w:t>
       </w:r>
-      <w:hyperlink r:id="rId131">
+      <w:hyperlink r:id="rId129">
         <w:r>
           <w:rPr>
             <w:rStyle w:val="Hyperlink"/>
@@ -12815,8 +13204,8 @@
         <w:t xml:space="preserve">, 103, 83–90.</w:t>
       </w:r>
     </w:p>
-    <w:bookmarkEnd w:id="132"/>
-    <w:bookmarkStart w:id="134" w:name="ref-Reid.etal2010"/>
+    <w:bookmarkEnd w:id="130"/>
+    <w:bookmarkStart w:id="132" w:name="ref-Reid.etal2010"/>
     <w:p>
       <w:pPr>
         <w:pStyle w:val="Bibliography"/>
@@ -12827,7 +13216,7 @@
       <w:r>
         <w:t xml:space="preserve"> </w:t>
       </w:r>
-      <w:hyperlink r:id="rId133">
+      <w:hyperlink r:id="rId131">
         <w:r>
           <w:rPr>
             <w:rStyle w:val="Hyperlink"/>
@@ -12852,8 +13241,8 @@
         <w:t xml:space="preserve">, 147, 223–233.</w:t>
       </w:r>
     </w:p>
-    <w:bookmarkEnd w:id="134"/>
-    <w:bookmarkStart w:id="136" w:name="ref-Santoro.etal2019"/>
+    <w:bookmarkEnd w:id="132"/>
+    <w:bookmarkStart w:id="134" w:name="ref-Santoro.etal2019"/>
     <w:p>
       <w:pPr>
         <w:pStyle w:val="Bibliography"/>
@@ -12864,7 +13253,7 @@
       <w:r>
         <w:t xml:space="preserve"> </w:t>
       </w:r>
-      <w:hyperlink r:id="rId135">
+      <w:hyperlink r:id="rId133">
         <w:r>
           <w:rPr>
             <w:rStyle w:val="Hyperlink"/>
@@ -12889,8 +13278,8 @@
         <w:t xml:space="preserve">, 9, 5366.</w:t>
       </w:r>
     </w:p>
-    <w:bookmarkEnd w:id="136"/>
-    <w:bookmarkStart w:id="138" w:name="ref-Snell-Rood2013"/>
+    <w:bookmarkEnd w:id="134"/>
+    <w:bookmarkStart w:id="136" w:name="ref-Snell-Rood2013"/>
     <w:p>
       <w:pPr>
         <w:pStyle w:val="Bibliography"/>
@@ -12901,7 +13290,7 @@
       <w:r>
         <w:t xml:space="preserve"> </w:t>
       </w:r>
-      <w:hyperlink r:id="rId137">
+      <w:hyperlink r:id="rId135">
         <w:r>
           <w:rPr>
             <w:rStyle w:val="Hyperlink"/>
@@ -12956,8 +13345,8 @@
         <w:t xml:space="preserve">, 85, 1004–1011.</w:t>
       </w:r>
     </w:p>
-    <w:bookmarkEnd w:id="138"/>
-    <w:bookmarkStart w:id="140" w:name="ref-Tinker.etal2008"/>
+    <w:bookmarkEnd w:id="136"/>
+    <w:bookmarkStart w:id="138" w:name="ref-Tinker.etal2008"/>
     <w:p>
       <w:pPr>
         <w:pStyle w:val="Bibliography"/>
@@ -12968,7 +13357,7 @@
       <w:r>
         <w:t xml:space="preserve"> </w:t>
       </w:r>
-      <w:hyperlink r:id="rId139">
+      <w:hyperlink r:id="rId137">
         <w:r>
           <w:rPr>
             <w:rStyle w:val="Hyperlink"/>
@@ -12993,8 +13382,8 @@
         <w:t xml:space="preserve">, 105, 560–565.</w:t>
       </w:r>
     </w:p>
-    <w:bookmarkEnd w:id="140"/>
-    <w:bookmarkStart w:id="141" w:name="ref-Tinker.etal2009"/>
+    <w:bookmarkEnd w:id="138"/>
+    <w:bookmarkStart w:id="139" w:name="ref-Tinker.etal2009"/>
     <w:p>
       <w:pPr>
         <w:pStyle w:val="Bibliography"/>
@@ -13016,8 +13405,8 @@
         <w:t xml:space="preserve">, 11, 841–869.</w:t>
       </w:r>
     </w:p>
-    <w:bookmarkEnd w:id="141"/>
-    <w:bookmarkStart w:id="143" w:name="Xa9f710354cc886f3275f2724e3e26c0203e8293"/>
+    <w:bookmarkEnd w:id="139"/>
+    <w:bookmarkStart w:id="141" w:name="Xa9f710354cc886f3275f2724e3e26c0203e8293"/>
     <w:p>
       <w:pPr>
         <w:pStyle w:val="Bibliography"/>
@@ -13028,7 +13417,7 @@
       <w:r>
         <w:t xml:space="preserve"> </w:t>
       </w:r>
-      <w:hyperlink r:id="rId142">
+      <w:hyperlink r:id="rId140">
         <w:r>
           <w:rPr>
             <w:rStyle w:val="Hyperlink"/>
@@ -13053,8 +13442,8 @@
         <w:t xml:space="preserve">, 182, 55–69.</w:t>
       </w:r>
     </w:p>
-    <w:bookmarkEnd w:id="143"/>
-    <w:bookmarkStart w:id="145" w:name="X2d34a8037745a9f1e9ed0eb47d31f23e92657a6"/>
+    <w:bookmarkEnd w:id="141"/>
+    <w:bookmarkStart w:id="143" w:name="X2d34a8037745a9f1e9ed0eb47d31f23e92657a6"/>
     <w:p>
       <w:pPr>
         <w:pStyle w:val="Bibliography"/>
@@ -13065,7 +13454,7 @@
       <w:r>
         <w:t xml:space="preserve"> </w:t>
       </w:r>
-      <w:hyperlink r:id="rId144">
+      <w:hyperlink r:id="rId142">
         <w:r>
           <w:rPr>
             <w:rStyle w:val="Hyperlink"/>
@@ -13090,8 +13479,8 @@
         <w:t xml:space="preserve">, 83, 1469–1477.</w:t>
       </w:r>
     </w:p>
-    <w:bookmarkEnd w:id="145"/>
-    <w:bookmarkStart w:id="147" w:name="ref-vandenBosch.etal2019"/>
+    <w:bookmarkEnd w:id="143"/>
+    <w:bookmarkStart w:id="145" w:name="ref-vandenBosch.etal2019"/>
     <w:p>
       <w:pPr>
         <w:pStyle w:val="Bibliography"/>
@@ -13102,7 +13491,7 @@
       <w:r>
         <w:t xml:space="preserve"> </w:t>
       </w:r>
-      <w:hyperlink r:id="rId146">
+      <w:hyperlink r:id="rId144">
         <w:r>
           <w:rPr>
             <w:rStyle w:val="Hyperlink"/>
@@ -13127,8 +13516,8 @@
         <w:t xml:space="preserve">, 30, 792–800.</w:t>
       </w:r>
     </w:p>
-    <w:bookmarkEnd w:id="147"/>
-    <w:bookmarkStart w:id="149" w:name="ref-Vehtari.etal2017"/>
+    <w:bookmarkEnd w:id="145"/>
+    <w:bookmarkStart w:id="147" w:name="ref-Vehtari.etal2017"/>
     <w:p>
       <w:pPr>
         <w:pStyle w:val="Bibliography"/>
@@ -13139,7 +13528,7 @@
       <w:r>
         <w:t xml:space="preserve"> </w:t>
       </w:r>
-      <w:hyperlink r:id="rId148">
+      <w:hyperlink r:id="rId146">
         <w:r>
           <w:rPr>
             <w:rStyle w:val="Hyperlink"/>
@@ -13200,8 +13589,8 @@
         <w:t xml:space="preserve">, 27, 1413–1432.</w:t>
       </w:r>
     </w:p>
-    <w:bookmarkEnd w:id="149"/>
-    <w:bookmarkStart w:id="151" w:name="ref-Vehtari.etal2022"/>
+    <w:bookmarkEnd w:id="147"/>
+    <w:bookmarkStart w:id="149" w:name="ref-Vehtari.etal2022"/>
     <w:p>
       <w:pPr>
         <w:pStyle w:val="Bibliography"/>
@@ -13212,7 +13601,7 @@
       <w:r>
         <w:t xml:space="preserve"> </w:t>
       </w:r>
-      <w:hyperlink r:id="rId150">
+      <w:hyperlink r:id="rId148">
         <w:r>
           <w:rPr>
             <w:rStyle w:val="Hyperlink"/>
@@ -13236,8 +13625,8 @@
         <w:t xml:space="preserve">.</w:t>
       </w:r>
     </w:p>
-    <w:bookmarkEnd w:id="151"/>
-    <w:bookmarkStart w:id="153" w:name="ref-viaAdaptivePhenotypicPlasticity1995"/>
+    <w:bookmarkEnd w:id="149"/>
+    <w:bookmarkStart w:id="151" w:name="ref-viaAdaptivePhenotypicPlasticity1995"/>
     <w:p>
       <w:pPr>
         <w:pStyle w:val="Bibliography"/>
@@ -13248,7 +13637,7 @@
       <w:r>
         <w:t xml:space="preserve"> </w:t>
       </w:r>
-      <w:hyperlink r:id="rId152">
+      <w:hyperlink r:id="rId150">
         <w:r>
           <w:rPr>
             <w:rStyle w:val="Hyperlink"/>
@@ -13273,8 +13662,8 @@
         <w:t xml:space="preserve">, 10, 212–217.</w:t>
       </w:r>
     </w:p>
-    <w:bookmarkEnd w:id="153"/>
-    <w:bookmarkStart w:id="155" w:name="ref-Via.Lande1985"/>
+    <w:bookmarkEnd w:id="151"/>
+    <w:bookmarkStart w:id="153" w:name="ref-Via.Lande1985"/>
     <w:p>
       <w:pPr>
         <w:pStyle w:val="Bibliography"/>
@@ -13285,7 +13674,7 @@
       <w:r>
         <w:t xml:space="preserve"> </w:t>
       </w:r>
-      <w:hyperlink r:id="rId154">
+      <w:hyperlink r:id="rId152">
         <w:r>
           <w:rPr>
             <w:rStyle w:val="Hyperlink"/>
@@ -13364,8 +13753,8 @@
         <w:t xml:space="preserve">, 39, 505–522.</w:t>
       </w:r>
     </w:p>
-    <w:bookmarkEnd w:id="155"/>
-    <w:bookmarkStart w:id="157" w:name="ref-Weimerskirch2007"/>
+    <w:bookmarkEnd w:id="153"/>
+    <w:bookmarkStart w:id="155" w:name="ref-Weimerskirch2007"/>
     <w:p>
       <w:pPr>
         <w:pStyle w:val="Bibliography"/>
@@ -13376,7 +13765,7 @@
       <w:r>
         <w:t xml:space="preserve"> </w:t>
       </w:r>
-      <w:hyperlink r:id="rId156">
+      <w:hyperlink r:id="rId154">
         <w:r>
           <w:rPr>
             <w:rStyle w:val="Hyperlink"/>
@@ -13440,8 +13829,8 @@
         <w:t xml:space="preserve">, 54, 211–223.</w:t>
       </w:r>
     </w:p>
-    <w:bookmarkEnd w:id="157"/>
-    <w:bookmarkStart w:id="159" w:name="ref-westneatBiologyHiddenResidual2014"/>
+    <w:bookmarkEnd w:id="155"/>
+    <w:bookmarkStart w:id="157" w:name="ref-westneatBiologyHiddenResidual2014"/>
     <w:p>
       <w:pPr>
         <w:pStyle w:val="Bibliography"/>
@@ -13452,7 +13841,7 @@
       <w:r>
         <w:t xml:space="preserve"> </w:t>
       </w:r>
-      <w:hyperlink r:id="rId158">
+      <w:hyperlink r:id="rId156">
         <w:r>
           <w:rPr>
             <w:rStyle w:val="Hyperlink"/>
@@ -13477,8 +13866,8 @@
         <w:t xml:space="preserve">, 90, 729–743.</w:t>
       </w:r>
     </w:p>
-    <w:bookmarkEnd w:id="159"/>
-    <w:bookmarkStart w:id="161" w:name="ref-Wilson-Rankin2015"/>
+    <w:bookmarkEnd w:id="157"/>
+    <w:bookmarkStart w:id="159" w:name="ref-Wilson-Rankin2015"/>
     <w:p>
       <w:pPr>
         <w:pStyle w:val="Bibliography"/>
@@ -13489,7 +13878,7 @@
       <w:r>
         <w:t xml:space="preserve"> </w:t>
       </w:r>
-      <w:hyperlink r:id="rId160">
+      <w:hyperlink r:id="rId158">
         <w:r>
           <w:rPr>
             <w:rStyle w:val="Hyperlink"/>
@@ -13514,8 +13903,8 @@
         <w:t xml:space="preserve">, 69, 491–499.</w:t>
       </w:r>
     </w:p>
-    <w:bookmarkEnd w:id="161"/>
-    <w:bookmarkStart w:id="163" w:name="ref-Woo.etal2008"/>
+    <w:bookmarkEnd w:id="159"/>
+    <w:bookmarkStart w:id="161" w:name="ref-Woo.etal2008"/>
     <w:p>
       <w:pPr>
         <w:pStyle w:val="Bibliography"/>
@@ -13526,7 +13915,7 @@
       <w:r>
         <w:t xml:space="preserve"> </w:t>
       </w:r>
-      <w:hyperlink r:id="rId162">
+      <w:hyperlink r:id="rId160">
         <w:r>
           <w:rPr>
             <w:rStyle w:val="Hyperlink"/>
@@ -13551,9 +13940,9 @@
         <w:t xml:space="preserve">, 77, 1082–1091.</w:t>
       </w:r>
     </w:p>
+    <w:bookmarkEnd w:id="161"/>
+    <w:bookmarkEnd w:id="162"/>
     <w:bookmarkEnd w:id="163"/>
-    <w:bookmarkEnd w:id="164"/>
-    <w:bookmarkEnd w:id="165"/>
     <w:sectPr>
       <w:footerReference r:id="rId9" w:type="default"/>
       <w:pgSz w:h="15840" w:w="12240"/>
@@ -14009,6 +14398,82 @@
       </w:pPr>
     </w:lvl>
   </w:abstractNum>
+  <w:abstractNum w:abstractNumId="991">
+    <w:nsid w:val="A991"/>
+    <w:multiLevelType w:val="multilevel"/>
+    <w:lvl w:ilvl="0">
+      <w:numFmt w:val="bullet"/>
+      <w:lvlText w:val="•"/>
+      <w:lvlJc w:val="left"/>
+      <w:pPr>
+        <w:ind w:left="720" w:hanging="480"/>
+      </w:pPr>
+    </w:lvl>
+    <w:lvl w:ilvl="1">
+      <w:numFmt w:val="bullet"/>
+      <w:lvlText w:val="–"/>
+      <w:lvlJc w:val="left"/>
+      <w:pPr>
+        <w:ind w:left="1440" w:hanging="480"/>
+      </w:pPr>
+    </w:lvl>
+    <w:lvl w:ilvl="2">
+      <w:numFmt w:val="bullet"/>
+      <w:lvlText w:val="•"/>
+      <w:lvlJc w:val="left"/>
+      <w:pPr>
+        <w:ind w:left="2160" w:hanging="480"/>
+      </w:pPr>
+    </w:lvl>
+    <w:lvl w:ilvl="3">
+      <w:numFmt w:val="bullet"/>
+      <w:lvlText w:val="–"/>
+      <w:lvlJc w:val="left"/>
+      <w:pPr>
+        <w:ind w:left="2880" w:hanging="480"/>
+      </w:pPr>
+    </w:lvl>
+    <w:lvl w:ilvl="4">
+      <w:numFmt w:val="bullet"/>
+      <w:lvlText w:val="•"/>
+      <w:lvlJc w:val="left"/>
+      <w:pPr>
+        <w:ind w:left="3600" w:hanging="480"/>
+      </w:pPr>
+    </w:lvl>
+    <w:lvl w:ilvl="5">
+      <w:numFmt w:val="bullet"/>
+      <w:lvlText w:val="–"/>
+      <w:lvlJc w:val="left"/>
+      <w:pPr>
+        <w:ind w:left="4320" w:hanging="480"/>
+      </w:pPr>
+    </w:lvl>
+    <w:lvl w:ilvl="6">
+      <w:numFmt w:val="bullet"/>
+      <w:lvlText w:val="•"/>
+      <w:lvlJc w:val="left"/>
+      <w:pPr>
+        <w:ind w:left="5040" w:hanging="480"/>
+      </w:pPr>
+    </w:lvl>
+    <w:lvl w:ilvl="7">
+      <w:numFmt w:val="bullet"/>
+      <w:lvlText w:val="–"/>
+      <w:lvlJc w:val="left"/>
+      <w:pPr>
+        <w:ind w:left="5760" w:hanging="480"/>
+      </w:pPr>
+    </w:lvl>
+    <w:lvl w:ilvl="8">
+      <w:numFmt w:val="bullet"/>
+      <w:lvlText w:val="•"/>
+      <w:lvlJc w:val="left"/>
+      <w:pPr>
+        <w:ind w:left="6480" w:hanging="480"/>
+      </w:pPr>
+    </w:lvl>
+  </w:abstractNum>
   <w:num w:numId="1">
     <w:abstractNumId w:val="10"/>
   </w:num>
@@ -14044,6 +14509,12 @@
   </w:num>
   <w:num w:numId="1000">
     <w:abstractNumId w:val="990"/>
+  </w:num>
+  <w:num w:numId="1001">
+    <w:abstractNumId w:val="991"/>
+  </w:num>
+  <w:num w:numId="1002">
+    <w:abstractNumId w:val="991"/>
   </w:num>
 </w:numbering>
 </file>

</xml_diff>